<commit_message>
docs: Added progress and planning report std 1 and fixed a couple of errors in chartering and WIS knowledge
</commit_message>
<xml_diff>
--- a/reports/Group/WIS Knowledge Report D01.docx
+++ b/reports/Group/WIS Knowledge Report D01.docx
@@ -116,7 +116,7 @@
           <wp:inline distT="0" distB="0" distL="0" distR="0" wp14:anchorId="30626025" wp14:editId="0DCC4C85">
             <wp:extent cx="1108575" cy="1108575"/>
             <wp:effectExtent l="0" t="0" r="0" b="0"/>
-            <wp:docPr id="169451592" name="Picture 169451592" descr="http://recursoshumanos.us.es/images/marca-dos-tintas_300.gif"/>
+            <wp:docPr id="169451592" name="Imagen 169451592" descr="http://recursoshumanos.us.es/images/marca-dos-tintas_300.gif"/>
             <wp:cNvGraphicFramePr>
               <a:graphicFrameLocks xmlns:a="http://schemas.openxmlformats.org/drawingml/2006/main" noChangeAspect="1"/>
             </wp:cNvGraphicFramePr>
@@ -215,6 +215,170 @@
         <w:t>Curso 2024 – 2025</w:t>
       </w:r>
     </w:p>
+    <w:tbl>
+      <w:tblPr>
+        <w:tblpPr w:leftFromText="141" w:rightFromText="141" w:vertAnchor="text" w:tblpX="2444" w:tblpY="278"/>
+        <w:tblW w:w="4390" w:type="dxa"/>
+        <w:tblBorders>
+          <w:top w:val="single" w:sz="4" w:space="0" w:color="000000"/>
+          <w:left w:val="single" w:sz="4" w:space="0" w:color="000000"/>
+          <w:bottom w:val="single" w:sz="4" w:space="0" w:color="000000"/>
+          <w:right w:val="single" w:sz="4" w:space="0" w:color="000000"/>
+          <w:insideH w:val="single" w:sz="4" w:space="0" w:color="000000"/>
+          <w:insideV w:val="single" w:sz="4" w:space="0" w:color="000000"/>
+        </w:tblBorders>
+        <w:tblLayout w:type="fixed"/>
+        <w:tblLook w:val="0400" w:firstRow="0" w:lastRow="0" w:firstColumn="0" w:lastColumn="0" w:noHBand="0" w:noVBand="1"/>
+      </w:tblPr>
+      <w:tblGrid>
+        <w:gridCol w:w="1982"/>
+        <w:gridCol w:w="2408"/>
+      </w:tblGrid>
+      <w:tr>
+        <w:tc>
+          <w:tcPr>
+            <w:tcW w:w="1982" w:type="dxa"/>
+            <w:shd w:val="clear" w:color="auto" w:fill="D9D9D9"/>
+          </w:tcPr>
+          <w:p>
+            <w:pPr>
+              <w:jc w:val="center"/>
+              <w:rPr>
+                <w:rFonts w:ascii="Arial Narrow" w:eastAsia="Arial Narrow" w:hAnsi="Arial Narrow" w:cs="Arial Narrow"/>
+                <w:sz w:val="32"/>
+                <w:szCs w:val="32"/>
+              </w:rPr>
+            </w:pPr>
+            <w:r>
+              <w:rPr>
+                <w:rFonts w:ascii="Arial Narrow" w:eastAsia="Arial Narrow" w:hAnsi="Arial Narrow" w:cs="Arial Narrow"/>
+                <w:b/>
+                <w:sz w:val="32"/>
+                <w:szCs w:val="32"/>
+              </w:rPr>
+              <w:t>Fecha</w:t>
+            </w:r>
+          </w:p>
+        </w:tc>
+        <w:tc>
+          <w:tcPr>
+            <w:tcW w:w="2408" w:type="dxa"/>
+            <w:shd w:val="clear" w:color="auto" w:fill="D9D9D9"/>
+          </w:tcPr>
+          <w:p>
+            <w:pPr>
+              <w:jc w:val="center"/>
+              <w:rPr>
+                <w:rFonts w:ascii="Arial Narrow" w:eastAsia="Arial Narrow" w:hAnsi="Arial Narrow" w:cs="Arial Narrow"/>
+                <w:sz w:val="32"/>
+                <w:szCs w:val="32"/>
+              </w:rPr>
+            </w:pPr>
+            <w:r>
+              <w:rPr>
+                <w:rFonts w:ascii="Arial Narrow" w:eastAsia="Arial Narrow" w:hAnsi="Arial Narrow" w:cs="Arial Narrow"/>
+                <w:b/>
+                <w:sz w:val="32"/>
+                <w:szCs w:val="32"/>
+              </w:rPr>
+              <w:t>Versión</w:t>
+            </w:r>
+          </w:p>
+        </w:tc>
+      </w:tr>
+      <w:tr>
+        <w:tc>
+          <w:tcPr>
+            <w:tcW w:w="1982" w:type="dxa"/>
+          </w:tcPr>
+          <w:p>
+            <w:pPr>
+              <w:jc w:val="center"/>
+              <w:rPr>
+                <w:rFonts w:ascii="Arial Narrow" w:eastAsia="Arial Narrow" w:hAnsi="Arial Narrow" w:cs="Arial Narrow"/>
+                <w:sz w:val="32"/>
+                <w:szCs w:val="32"/>
+              </w:rPr>
+            </w:pPr>
+            <w:r>
+              <w:rPr>
+                <w:rFonts w:ascii="Arial Narrow" w:eastAsia="Arial Narrow" w:hAnsi="Arial Narrow" w:cs="Arial Narrow"/>
+                <w:sz w:val="32"/>
+                <w:szCs w:val="32"/>
+              </w:rPr>
+              <w:t>1</w:t>
+            </w:r>
+            <w:r>
+              <w:rPr>
+                <w:rFonts w:ascii="Arial Narrow" w:eastAsia="Arial Narrow" w:hAnsi="Arial Narrow" w:cs="Arial Narrow"/>
+                <w:sz w:val="32"/>
+                <w:szCs w:val="32"/>
+              </w:rPr>
+              <w:t>3</w:t>
+            </w:r>
+            <w:r>
+              <w:rPr>
+                <w:rFonts w:ascii="Arial Narrow" w:eastAsia="Arial Narrow" w:hAnsi="Arial Narrow" w:cs="Arial Narrow"/>
+                <w:sz w:val="32"/>
+                <w:szCs w:val="32"/>
+              </w:rPr>
+              <w:t>/02/2025</w:t>
+            </w:r>
+          </w:p>
+        </w:tc>
+        <w:tc>
+          <w:tcPr>
+            <w:tcW w:w="2408" w:type="dxa"/>
+          </w:tcPr>
+          <w:p>
+            <w:pPr>
+              <w:jc w:val="center"/>
+              <w:rPr>
+                <w:rFonts w:ascii="Arial Narrow" w:eastAsia="Arial Narrow" w:hAnsi="Arial Narrow" w:cs="Arial Narrow"/>
+                <w:sz w:val="32"/>
+                <w:szCs w:val="32"/>
+              </w:rPr>
+            </w:pPr>
+            <w:r>
+              <w:rPr>
+                <w:rFonts w:ascii="Arial Narrow" w:eastAsia="Arial Narrow" w:hAnsi="Arial Narrow" w:cs="Arial Narrow"/>
+                <w:sz w:val="32"/>
+                <w:szCs w:val="32"/>
+              </w:rPr>
+              <w:t>v1.0.0</w:t>
+            </w:r>
+          </w:p>
+        </w:tc>
+      </w:tr>
+    </w:tbl>
+    <w:p>
+      <w:pPr>
+        <w:tabs>
+          <w:tab w:val="left" w:pos="5103"/>
+        </w:tabs>
+        <w:jc w:val="center"/>
+        <w:rPr>
+          <w:rFonts w:ascii="Arial Narrow" w:eastAsia="Arial Narrow" w:hAnsi="Arial Narrow" w:cs="Arial Narrow"/>
+          <w:sz w:val="32"/>
+          <w:szCs w:val="32"/>
+        </w:rPr>
+      </w:pPr>
+    </w:p>
+    <w:p>
+      <w:pPr>
+        <w:pStyle w:val="Normal1"/>
+        <w:tabs>
+          <w:tab w:val="left" w:pos="5103"/>
+        </w:tabs>
+        <w:jc w:val="center"/>
+        <w:rPr>
+          <w:rFonts w:ascii="Arial Narrow" w:eastAsia="Arial Narrow" w:hAnsi="Arial Narrow" w:cs="Arial Narrow"/>
+          <w:color w:val="000000" w:themeColor="text1"/>
+          <w:sz w:val="32"/>
+          <w:szCs w:val="32"/>
+        </w:rPr>
+      </w:pPr>
+    </w:p>
     <w:p>
       <w:pPr>
         <w:jc w:val="both"/>
@@ -226,276 +390,1055 @@
         </w:rPr>
       </w:pPr>
     </w:p>
-    <w:p>
-      <w:pPr>
-        <w:jc w:val="both"/>
-        <w:rPr>
-          <w:rFonts w:ascii="Arial" w:eastAsia="Arial" w:hAnsi="Arial" w:cs="Arial"/>
+    <w:tbl>
+      <w:tblPr>
+        <w:tblW w:w="8625" w:type="dxa"/>
+        <w:tblInd w:w="-5" w:type="dxa"/>
+        <w:tblBorders>
+          <w:top w:val="single" w:sz="4" w:space="0" w:color="000000"/>
+          <w:left w:val="single" w:sz="4" w:space="0" w:color="000000"/>
+          <w:bottom w:val="single" w:sz="4" w:space="0" w:color="000000"/>
+          <w:right w:val="single" w:sz="4" w:space="0" w:color="000000"/>
+          <w:insideH w:val="single" w:sz="4" w:space="0" w:color="000000"/>
+          <w:insideV w:val="single" w:sz="4" w:space="0" w:color="000000"/>
+        </w:tblBorders>
+        <w:tblLayout w:type="fixed"/>
+        <w:tblLook w:val="0400" w:firstRow="0" w:lastRow="0" w:firstColumn="0" w:lastColumn="0" w:noHBand="0" w:noVBand="1"/>
+      </w:tblPr>
+      <w:tblGrid>
+        <w:gridCol w:w="3510"/>
+        <w:gridCol w:w="2595"/>
+        <w:gridCol w:w="2520"/>
+      </w:tblGrid>
+      <w:tr>
+        <w:tc>
+          <w:tcPr>
+            <w:tcW w:w="8625" w:type="dxa"/>
+            <w:gridSpan w:val="3"/>
+            <w:shd w:val="clear" w:color="auto" w:fill="D9D9D9" w:themeFill="background1" w:themeFillShade="D9"/>
+          </w:tcPr>
+          <w:p>
+            <w:pPr>
+              <w:pStyle w:val="Normal1"/>
+              <w:jc w:val="center"/>
+              <w:rPr>
+                <w:rFonts w:eastAsia="Arial Narrow"/>
+                <w:b/>
+                <w:bCs/>
+                <w:sz w:val="24"/>
+                <w:szCs w:val="24"/>
+              </w:rPr>
+            </w:pPr>
+            <w:bookmarkStart w:id="0" w:name="_Hlk190810190"/>
+            <w:r>
+              <w:rPr>
+                <w:rFonts w:eastAsia="Arial Narrow"/>
+                <w:b/>
+                <w:bCs/>
+                <w:sz w:val="24"/>
+                <w:szCs w:val="24"/>
+              </w:rPr>
+              <w:t>Grupo de prácticas:   C1.005</w:t>
+            </w:r>
+          </w:p>
+        </w:tc>
+      </w:tr>
+      <w:tr>
+        <w:tc>
+          <w:tcPr>
+            <w:tcW w:w="3510" w:type="dxa"/>
+            <w:shd w:val="clear" w:color="auto" w:fill="D9D9D9" w:themeFill="background1" w:themeFillShade="D9"/>
+          </w:tcPr>
+          <w:p>
+            <w:pPr>
+              <w:pStyle w:val="Normal1"/>
+              <w:jc w:val="center"/>
+              <w:rPr>
+                <w:rFonts w:eastAsia="Arial Narrow"/>
+                <w:b/>
+                <w:sz w:val="24"/>
+                <w:szCs w:val="24"/>
+              </w:rPr>
+            </w:pPr>
+            <w:r>
+              <w:rPr>
+                <w:rFonts w:eastAsia="Arial Narrow"/>
+                <w:b/>
+                <w:sz w:val="24"/>
+                <w:szCs w:val="24"/>
+              </w:rPr>
+              <w:t>Autores por orden alfabético</w:t>
+            </w:r>
+          </w:p>
+        </w:tc>
+        <w:tc>
+          <w:tcPr>
+            <w:tcW w:w="2595" w:type="dxa"/>
+            <w:shd w:val="clear" w:color="auto" w:fill="D9D9D9" w:themeFill="background1" w:themeFillShade="D9"/>
+          </w:tcPr>
+          <w:p>
+            <w:pPr>
+              <w:pStyle w:val="Normal1"/>
+              <w:jc w:val="center"/>
+              <w:rPr>
+                <w:rFonts w:eastAsia="Arial Narrow"/>
+                <w:b/>
+                <w:sz w:val="24"/>
+                <w:szCs w:val="24"/>
+              </w:rPr>
+            </w:pPr>
+            <w:r>
+              <w:rPr>
+                <w:rFonts w:eastAsia="Arial Narrow"/>
+                <w:b/>
+                <w:sz w:val="24"/>
+                <w:szCs w:val="24"/>
+              </w:rPr>
+              <w:t>Rol</w:t>
+            </w:r>
+          </w:p>
+        </w:tc>
+        <w:tc>
+          <w:tcPr>
+            <w:tcW w:w="2520" w:type="dxa"/>
+            <w:shd w:val="clear" w:color="auto" w:fill="D9D9D9" w:themeFill="background1" w:themeFillShade="D9"/>
+          </w:tcPr>
+          <w:p>
+            <w:pPr>
+              <w:pStyle w:val="Normal1"/>
+              <w:jc w:val="center"/>
+              <w:rPr>
+                <w:rFonts w:eastAsia="Arial Narrow"/>
+                <w:b/>
+                <w:sz w:val="24"/>
+                <w:szCs w:val="24"/>
+              </w:rPr>
+            </w:pPr>
+            <w:r>
+              <w:rPr>
+                <w:rFonts w:eastAsia="Arial Narrow"/>
+                <w:b/>
+                <w:sz w:val="24"/>
+                <w:szCs w:val="24"/>
+              </w:rPr>
+              <w:t>Descripción del rol</w:t>
+            </w:r>
+          </w:p>
+        </w:tc>
+      </w:tr>
+      <w:tr>
+        <w:tc>
+          <w:tcPr>
+            <w:tcW w:w="3510" w:type="dxa"/>
+          </w:tcPr>
+          <w:p>
+            <w:pPr>
+              <w:pStyle w:val="Normal1"/>
+              <w:rPr>
+                <w:sz w:val="24"/>
+                <w:szCs w:val="24"/>
+              </w:rPr>
+            </w:pPr>
+            <w:r>
+              <w:rPr>
+                <w:rFonts w:eastAsia="Arial Narrow"/>
+                <w:sz w:val="24"/>
+                <w:szCs w:val="24"/>
+              </w:rPr>
+              <w:t xml:space="preserve">Artero Bellido Manuel – </w:t>
+            </w:r>
+            <w:hyperlink r:id="rId8" w:history="1">
+              <w:r>
+                <w:rPr>
+                  <w:rStyle w:val="Hipervnculo"/>
+                  <w:rFonts w:eastAsia="Arial Narrow"/>
+                  <w:sz w:val="24"/>
+                  <w:szCs w:val="24"/>
+                </w:rPr>
+                <w:t>manartbel@alum.us.es</w:t>
+              </w:r>
+            </w:hyperlink>
+          </w:p>
+        </w:tc>
+        <w:tc>
+          <w:tcPr>
+            <w:tcW w:w="2595" w:type="dxa"/>
+          </w:tcPr>
+          <w:p>
+            <w:pPr>
+              <w:pStyle w:val="Normal1"/>
+              <w:rPr>
+                <w:sz w:val="24"/>
+                <w:szCs w:val="24"/>
+              </w:rPr>
+            </w:pPr>
+            <w:r>
+              <w:rPr>
+                <w:rFonts w:eastAsia="Arial Narrow"/>
+                <w:sz w:val="24"/>
+                <w:szCs w:val="24"/>
+              </w:rPr>
+              <w:t>Manager</w:t>
+            </w:r>
+          </w:p>
+        </w:tc>
+        <w:tc>
+          <w:tcPr>
+            <w:tcW w:w="2520" w:type="dxa"/>
+          </w:tcPr>
+          <w:p>
+            <w:pPr>
+              <w:pStyle w:val="Normal1"/>
+              <w:rPr>
+                <w:rFonts w:eastAsia="Arial Narrow"/>
+                <w:sz w:val="24"/>
+                <w:szCs w:val="24"/>
+              </w:rPr>
+            </w:pPr>
+            <w:r>
+              <w:rPr>
+                <w:rFonts w:eastAsia="Arial Narrow"/>
+                <w:sz w:val="24"/>
+                <w:szCs w:val="24"/>
+              </w:rPr>
+              <w:t>Persona encargada de tomar decisiones de diseño y vigilar el correcto desarrollo</w:t>
+            </w:r>
+          </w:p>
+          <w:p>
+            <w:pPr>
+              <w:pStyle w:val="Normal1"/>
+              <w:rPr>
+                <w:rFonts w:eastAsia="Arial Narrow"/>
+                <w:sz w:val="24"/>
+                <w:szCs w:val="24"/>
+              </w:rPr>
+            </w:pPr>
+          </w:p>
+        </w:tc>
+      </w:tr>
+      <w:tr>
+        <w:tc>
+          <w:tcPr>
+            <w:tcW w:w="3510" w:type="dxa"/>
+          </w:tcPr>
+          <w:p>
+            <w:pPr>
+              <w:pStyle w:val="Normal1"/>
+              <w:rPr>
+                <w:rFonts w:eastAsia="Arial Narrow"/>
+                <w:sz w:val="24"/>
+                <w:szCs w:val="24"/>
+              </w:rPr>
+            </w:pPr>
+            <w:r>
+              <w:rPr>
+                <w:rFonts w:eastAsia="Arial Narrow"/>
+                <w:sz w:val="24"/>
+                <w:szCs w:val="24"/>
+              </w:rPr>
+              <w:t xml:space="preserve">Calderón Rodríguez, Manuel María </w:t>
+            </w:r>
+            <w:hyperlink r:id="rId9" w:history="1">
+              <w:r>
+                <w:rPr>
+                  <w:rStyle w:val="Hipervnculo"/>
+                  <w:rFonts w:eastAsia="Arial Narrow"/>
+                  <w:sz w:val="24"/>
+                  <w:szCs w:val="24"/>
+                </w:rPr>
+                <w:t>-mancalrod@alum.us.es</w:t>
+              </w:r>
+            </w:hyperlink>
+            <w:r>
+              <w:rPr>
+                <w:rFonts w:eastAsia="Arial Narrow"/>
+                <w:sz w:val="24"/>
+                <w:szCs w:val="24"/>
+              </w:rPr>
+              <w:t xml:space="preserve"> </w:t>
+            </w:r>
+          </w:p>
+        </w:tc>
+        <w:tc>
+          <w:tcPr>
+            <w:tcW w:w="2595" w:type="dxa"/>
+          </w:tcPr>
+          <w:p>
+            <w:pPr>
+              <w:pStyle w:val="Normal1"/>
+              <w:rPr>
+                <w:sz w:val="24"/>
+                <w:szCs w:val="24"/>
+              </w:rPr>
+            </w:pPr>
+            <w:r>
+              <w:rPr>
+                <w:rFonts w:eastAsia="Arial Narrow"/>
+                <w:sz w:val="24"/>
+                <w:szCs w:val="24"/>
+              </w:rPr>
+              <w:t>Operador</w:t>
+            </w:r>
+          </w:p>
+        </w:tc>
+        <w:tc>
+          <w:tcPr>
+            <w:tcW w:w="2520" w:type="dxa"/>
+          </w:tcPr>
+          <w:p>
+            <w:pPr>
+              <w:pStyle w:val="Normal1"/>
+              <w:rPr>
+                <w:rFonts w:eastAsia="Arial Narrow"/>
+                <w:sz w:val="24"/>
+                <w:szCs w:val="24"/>
+              </w:rPr>
+            </w:pPr>
+            <w:r>
+              <w:rPr>
+                <w:rFonts w:eastAsia="Arial Narrow"/>
+                <w:sz w:val="24"/>
+                <w:szCs w:val="24"/>
+              </w:rPr>
+              <w:t>Persona encargada de las operaciones para el despliegue del sistema.</w:t>
+            </w:r>
+          </w:p>
+        </w:tc>
+      </w:tr>
+      <w:tr>
+        <w:tc>
+          <w:tcPr>
+            <w:tcW w:w="3510" w:type="dxa"/>
+          </w:tcPr>
+          <w:p>
+            <w:pPr>
+              <w:pStyle w:val="Normal1"/>
+              <w:rPr>
+                <w:rFonts w:eastAsia="Arial Narrow"/>
+                <w:sz w:val="24"/>
+                <w:szCs w:val="24"/>
+              </w:rPr>
+            </w:pPr>
+            <w:r>
+              <w:rPr>
+                <w:rFonts w:eastAsia="Arial Narrow"/>
+                <w:sz w:val="24"/>
+                <w:szCs w:val="24"/>
+              </w:rPr>
+              <w:t xml:space="preserve">González Benito, Claudio – </w:t>
+            </w:r>
+            <w:hyperlink r:id="rId10" w:history="1">
+              <w:r>
+                <w:rPr>
+                  <w:rStyle w:val="Hipervnculo"/>
+                  <w:rFonts w:eastAsia="Arial Narrow"/>
+                  <w:sz w:val="24"/>
+                  <w:szCs w:val="24"/>
+                </w:rPr>
+                <w:t>clagonben@alum.us.es</w:t>
+              </w:r>
+            </w:hyperlink>
+            <w:r>
+              <w:rPr>
+                <w:rFonts w:eastAsia="Arial Narrow"/>
+                <w:sz w:val="24"/>
+                <w:szCs w:val="24"/>
+              </w:rPr>
+              <w:t xml:space="preserve"> </w:t>
+            </w:r>
+          </w:p>
+        </w:tc>
+        <w:tc>
+          <w:tcPr>
+            <w:tcW w:w="2595" w:type="dxa"/>
+          </w:tcPr>
+          <w:p>
+            <w:pPr>
+              <w:pStyle w:val="Normal1"/>
+              <w:rPr>
+                <w:sz w:val="24"/>
+                <w:szCs w:val="24"/>
+              </w:rPr>
+            </w:pPr>
+            <w:r>
+              <w:rPr>
+                <w:rFonts w:eastAsia="Arial Narrow"/>
+                <w:sz w:val="24"/>
+                <w:szCs w:val="24"/>
+              </w:rPr>
+              <w:t>Desarrollador</w:t>
+            </w:r>
+          </w:p>
+        </w:tc>
+        <w:tc>
+          <w:tcPr>
+            <w:tcW w:w="2520" w:type="dxa"/>
+          </w:tcPr>
+          <w:p>
+            <w:pPr>
+              <w:pStyle w:val="Normal1"/>
+              <w:rPr>
+                <w:rFonts w:eastAsia="Arial Narrow"/>
+                <w:sz w:val="24"/>
+                <w:szCs w:val="24"/>
+              </w:rPr>
+            </w:pPr>
+            <w:r>
+              <w:rPr>
+                <w:rFonts w:eastAsia="Arial Narrow"/>
+                <w:sz w:val="24"/>
+                <w:szCs w:val="24"/>
+              </w:rPr>
+              <w:t xml:space="preserve">Persona encargada de implementar las funcionalidades del </w:t>
+            </w:r>
+            <w:r>
+              <w:rPr>
+                <w:rFonts w:eastAsia="Arial Narrow"/>
+                <w:sz w:val="24"/>
+                <w:szCs w:val="24"/>
+              </w:rPr>
+              <w:lastRenderedPageBreak/>
+              <w:t>código asignadas por el PM.</w:t>
+            </w:r>
+          </w:p>
+        </w:tc>
+      </w:tr>
+      <w:tr>
+        <w:trPr>
+          <w:trHeight w:val="90"/>
+        </w:trPr>
+        <w:tc>
+          <w:tcPr>
+            <w:tcW w:w="3510" w:type="dxa"/>
+          </w:tcPr>
+          <w:p>
+            <w:pPr>
+              <w:pStyle w:val="Normal1"/>
+              <w:rPr>
+                <w:sz w:val="24"/>
+                <w:szCs w:val="24"/>
+              </w:rPr>
+            </w:pPr>
+            <w:r>
+              <w:rPr>
+                <w:rFonts w:eastAsia="Arial Narrow"/>
+                <w:sz w:val="24"/>
+                <w:szCs w:val="24"/>
+              </w:rPr>
+              <w:lastRenderedPageBreak/>
+              <w:t xml:space="preserve">Márquez Gutiérrez, José Manuel – </w:t>
+            </w:r>
+            <w:hyperlink r:id="rId11" w:history="1">
+              <w:r>
+                <w:rPr>
+                  <w:rStyle w:val="Hipervnculo"/>
+                  <w:rFonts w:eastAsia="Arial Narrow"/>
+                  <w:sz w:val="24"/>
+                  <w:szCs w:val="24"/>
+                </w:rPr>
+                <w:t>josmargut@alum.us.es</w:t>
+              </w:r>
+            </w:hyperlink>
+            <w:r>
+              <w:rPr>
+                <w:rFonts w:eastAsia="Arial Narrow"/>
+                <w:sz w:val="24"/>
+                <w:szCs w:val="24"/>
+              </w:rPr>
+              <w:t xml:space="preserve"> </w:t>
+            </w:r>
+          </w:p>
+        </w:tc>
+        <w:tc>
+          <w:tcPr>
+            <w:tcW w:w="2595" w:type="dxa"/>
+          </w:tcPr>
+          <w:p>
+            <w:pPr>
+              <w:pStyle w:val="Normal1"/>
+              <w:ind w:firstLine="345"/>
+              <w:rPr>
+                <w:sz w:val="24"/>
+                <w:szCs w:val="24"/>
+              </w:rPr>
+            </w:pPr>
+            <w:proofErr w:type="spellStart"/>
+            <w:r>
+              <w:rPr>
+                <w:rFonts w:eastAsia="Arial Narrow"/>
+                <w:sz w:val="24"/>
+                <w:szCs w:val="24"/>
+              </w:rPr>
+              <w:t>Tester</w:t>
+            </w:r>
+            <w:proofErr w:type="spellEnd"/>
+          </w:p>
+        </w:tc>
+        <w:tc>
+          <w:tcPr>
+            <w:tcW w:w="2520" w:type="dxa"/>
+          </w:tcPr>
+          <w:p>
+            <w:pPr>
+              <w:pStyle w:val="Normal1"/>
+              <w:rPr>
+                <w:rFonts w:eastAsia="Arial Narrow"/>
+                <w:sz w:val="24"/>
+                <w:szCs w:val="24"/>
+              </w:rPr>
+            </w:pPr>
+            <w:r>
+              <w:rPr>
+                <w:rFonts w:eastAsia="Arial Narrow"/>
+                <w:sz w:val="24"/>
+                <w:szCs w:val="24"/>
+              </w:rPr>
+              <w:t>Persona encargada de realizar las pruebas necesarias para garantizar la calidad de la aplicación</w:t>
+            </w:r>
+          </w:p>
+          <w:p>
+            <w:pPr>
+              <w:pStyle w:val="Normal1"/>
+              <w:rPr>
+                <w:rFonts w:eastAsia="Arial Narrow"/>
+                <w:sz w:val="24"/>
+                <w:szCs w:val="24"/>
+              </w:rPr>
+            </w:pPr>
+          </w:p>
+        </w:tc>
+      </w:tr>
+      <w:tr>
+        <w:tc>
+          <w:tcPr>
+            <w:tcW w:w="3510" w:type="dxa"/>
+          </w:tcPr>
+          <w:p>
+            <w:pPr>
+              <w:pStyle w:val="Normal1"/>
+              <w:rPr>
+                <w:rFonts w:eastAsia="Arial Narrow"/>
+                <w:sz w:val="24"/>
+                <w:szCs w:val="24"/>
+              </w:rPr>
+            </w:pPr>
+            <w:r>
+              <w:rPr>
+                <w:rFonts w:eastAsia="Arial Narrow"/>
+                <w:sz w:val="24"/>
+                <w:szCs w:val="24"/>
+              </w:rPr>
+              <w:t xml:space="preserve">Ramos Vargas, Alba – </w:t>
+            </w:r>
+            <w:hyperlink r:id="rId12" w:history="1">
+              <w:r>
+                <w:rPr>
+                  <w:rStyle w:val="Hipervnculo"/>
+                  <w:rFonts w:eastAsia="Arial Narrow"/>
+                  <w:sz w:val="24"/>
+                  <w:szCs w:val="24"/>
+                </w:rPr>
+                <w:t>albramvar1@alum.us.es</w:t>
+              </w:r>
+            </w:hyperlink>
+            <w:r>
+              <w:rPr>
+                <w:rFonts w:eastAsia="Arial Narrow"/>
+                <w:sz w:val="24"/>
+                <w:szCs w:val="24"/>
+              </w:rPr>
+              <w:t xml:space="preserve"> </w:t>
+            </w:r>
+          </w:p>
+        </w:tc>
+        <w:tc>
+          <w:tcPr>
+            <w:tcW w:w="2595" w:type="dxa"/>
+          </w:tcPr>
+          <w:p>
+            <w:pPr>
+              <w:pStyle w:val="Normal1"/>
+              <w:rPr>
+                <w:sz w:val="24"/>
+                <w:szCs w:val="24"/>
+              </w:rPr>
+            </w:pPr>
+            <w:r>
+              <w:rPr>
+                <w:rFonts w:eastAsia="Arial Narrow"/>
+                <w:sz w:val="24"/>
+                <w:szCs w:val="24"/>
+              </w:rPr>
+              <w:t>Analista</w:t>
+            </w:r>
+          </w:p>
+        </w:tc>
+        <w:tc>
+          <w:tcPr>
+            <w:tcW w:w="2520" w:type="dxa"/>
+          </w:tcPr>
+          <w:p>
+            <w:pPr>
+              <w:pStyle w:val="Normal1"/>
+              <w:rPr>
+                <w:rFonts w:eastAsia="Arial Narrow"/>
+                <w:sz w:val="24"/>
+                <w:szCs w:val="24"/>
+              </w:rPr>
+            </w:pPr>
+            <w:r>
+              <w:rPr>
+                <w:rFonts w:eastAsia="Arial Narrow"/>
+                <w:sz w:val="24"/>
+                <w:szCs w:val="24"/>
+              </w:rPr>
+              <w:t xml:space="preserve">Persona encargada de </w:t>
+            </w:r>
+            <w:proofErr w:type="spellStart"/>
+            <w:r>
+              <w:rPr>
+                <w:rFonts w:eastAsia="Arial Narrow"/>
+                <w:sz w:val="24"/>
+                <w:szCs w:val="24"/>
+              </w:rPr>
+              <w:t>elicitar</w:t>
+            </w:r>
+            <w:proofErr w:type="spellEnd"/>
+            <w:r>
+              <w:rPr>
+                <w:rFonts w:eastAsia="Arial Narrow"/>
+                <w:sz w:val="24"/>
+                <w:szCs w:val="24"/>
+              </w:rPr>
+              <w:t xml:space="preserve"> requisitos, definir las funcionalidades, diseñar el modelo del dominio y generar informes.</w:t>
+            </w:r>
+          </w:p>
+        </w:tc>
+      </w:tr>
+    </w:tbl>
+    <w:p>
+      <w:pPr>
+        <w:jc w:val="center"/>
+        <w:rPr>
+          <w:rFonts w:ascii="Arial" w:eastAsia="Arial Narrow" w:hAnsi="Arial" w:cs="Arial"/>
+        </w:rPr>
+      </w:pPr>
+    </w:p>
+    <w:p>
+      <w:pPr>
+        <w:jc w:val="center"/>
+        <w:rPr>
+          <w:rFonts w:ascii="Arial" w:eastAsia="Arial Narrow" w:hAnsi="Arial" w:cs="Arial"/>
+        </w:rPr>
+      </w:pPr>
+    </w:p>
+    <w:p>
+      <w:pPr>
+        <w:jc w:val="center"/>
+        <w:rPr>
+          <w:rFonts w:ascii="Arial" w:eastAsia="Arial Narrow" w:hAnsi="Arial" w:cs="Arial"/>
+        </w:rPr>
+      </w:pPr>
+    </w:p>
+    <w:p>
+      <w:pPr>
+        <w:jc w:val="center"/>
+        <w:rPr>
+          <w:rFonts w:ascii="Arial" w:eastAsia="Arial Narrow" w:hAnsi="Arial" w:cs="Arial"/>
+        </w:rPr>
+      </w:pPr>
+    </w:p>
+    <w:p>
+      <w:pPr>
+        <w:rPr>
+          <w:rFonts w:ascii="Arial" w:eastAsia="Arial Narrow" w:hAnsi="Arial" w:cs="Arial"/>
+          <w:b/>
+        </w:rPr>
+      </w:pPr>
+      <w:r>
+        <w:rPr>
+          <w:rFonts w:ascii="Arial" w:eastAsia="Arial Narrow" w:hAnsi="Arial" w:cs="Arial"/>
+          <w:b/>
+        </w:rPr>
+        <w:t>Control de Versiones</w:t>
+      </w:r>
+    </w:p>
+    <w:tbl>
+      <w:tblPr>
+        <w:tblW w:w="8784" w:type="dxa"/>
+        <w:tblBorders>
+          <w:top w:val="single" w:sz="4" w:space="0" w:color="000000"/>
+          <w:left w:val="single" w:sz="4" w:space="0" w:color="000000"/>
+          <w:bottom w:val="single" w:sz="4" w:space="0" w:color="000000"/>
+          <w:right w:val="single" w:sz="4" w:space="0" w:color="000000"/>
+          <w:insideH w:val="single" w:sz="4" w:space="0" w:color="000000"/>
+          <w:insideV w:val="single" w:sz="4" w:space="0" w:color="000000"/>
+        </w:tblBorders>
+        <w:tblLayout w:type="fixed"/>
+        <w:tblLook w:val="0400" w:firstRow="0" w:lastRow="0" w:firstColumn="0" w:lastColumn="0" w:noHBand="0" w:noVBand="1"/>
+      </w:tblPr>
+      <w:tblGrid>
+        <w:gridCol w:w="1540"/>
+        <w:gridCol w:w="1278"/>
+        <w:gridCol w:w="5966"/>
+      </w:tblGrid>
+      <w:tr>
+        <w:tc>
+          <w:tcPr>
+            <w:tcW w:w="1540" w:type="dxa"/>
+            <w:shd w:val="clear" w:color="auto" w:fill="D9D9D9"/>
+          </w:tcPr>
+          <w:p>
+            <w:pPr>
+              <w:rPr>
+                <w:rFonts w:ascii="Arial" w:eastAsia="Arial Narrow" w:hAnsi="Arial" w:cs="Arial"/>
+                <w:b/>
+              </w:rPr>
+            </w:pPr>
+            <w:r>
+              <w:rPr>
+                <w:rFonts w:ascii="Arial" w:eastAsia="Arial Narrow" w:hAnsi="Arial" w:cs="Arial"/>
+                <w:b/>
+              </w:rPr>
+              <w:t>Fecha</w:t>
+            </w:r>
+          </w:p>
+        </w:tc>
+        <w:tc>
+          <w:tcPr>
+            <w:tcW w:w="1278" w:type="dxa"/>
+            <w:shd w:val="clear" w:color="auto" w:fill="D9D9D9"/>
+          </w:tcPr>
+          <w:p>
+            <w:pPr>
+              <w:rPr>
+                <w:rFonts w:ascii="Arial" w:eastAsia="Arial Narrow" w:hAnsi="Arial" w:cs="Arial"/>
+                <w:b/>
+              </w:rPr>
+            </w:pPr>
+            <w:r>
+              <w:rPr>
+                <w:rFonts w:ascii="Arial" w:eastAsia="Arial Narrow" w:hAnsi="Arial" w:cs="Arial"/>
+                <w:b/>
+              </w:rPr>
+              <w:t>Versión</w:t>
+            </w:r>
+          </w:p>
+        </w:tc>
+        <w:tc>
+          <w:tcPr>
+            <w:tcW w:w="5966" w:type="dxa"/>
+            <w:shd w:val="clear" w:color="auto" w:fill="D9D9D9"/>
+          </w:tcPr>
+          <w:p>
+            <w:pPr>
+              <w:rPr>
+                <w:rFonts w:ascii="Arial" w:eastAsia="Arial Narrow" w:hAnsi="Arial" w:cs="Arial"/>
+                <w:b/>
+              </w:rPr>
+            </w:pPr>
+            <w:r>
+              <w:rPr>
+                <w:rFonts w:ascii="Arial" w:eastAsia="Arial Narrow" w:hAnsi="Arial" w:cs="Arial"/>
+                <w:b/>
+              </w:rPr>
+              <w:t>Descripción</w:t>
+            </w:r>
+          </w:p>
+        </w:tc>
+      </w:tr>
+      <w:tr>
+        <w:tc>
+          <w:tcPr>
+            <w:tcW w:w="1540" w:type="dxa"/>
+          </w:tcPr>
+          <w:p>
+            <w:pPr>
+              <w:rPr>
+                <w:rFonts w:ascii="Arial" w:eastAsia="Arial Narrow" w:hAnsi="Arial" w:cs="Arial"/>
+              </w:rPr>
+            </w:pPr>
+            <w:r>
+              <w:rPr>
+                <w:rFonts w:ascii="Arial" w:eastAsia="Arial Narrow" w:hAnsi="Arial" w:cs="Arial"/>
+              </w:rPr>
+              <w:t>1</w:t>
+            </w:r>
+            <w:r>
+              <w:rPr>
+                <w:rFonts w:ascii="Arial" w:eastAsia="Arial Narrow" w:hAnsi="Arial" w:cs="Arial"/>
+              </w:rPr>
+              <w:t>3</w:t>
+            </w:r>
+            <w:r>
+              <w:rPr>
+                <w:rFonts w:ascii="Arial" w:eastAsia="Arial Narrow" w:hAnsi="Arial" w:cs="Arial"/>
+              </w:rPr>
+              <w:t>/02/2025</w:t>
+            </w:r>
+          </w:p>
+        </w:tc>
+        <w:tc>
+          <w:tcPr>
+            <w:tcW w:w="1278" w:type="dxa"/>
+          </w:tcPr>
+          <w:p>
+            <w:pPr>
+              <w:rPr>
+                <w:rFonts w:ascii="Arial" w:eastAsia="Arial Narrow" w:hAnsi="Arial" w:cs="Arial"/>
+              </w:rPr>
+            </w:pPr>
+            <w:r>
+              <w:rPr>
+                <w:rFonts w:ascii="Arial" w:eastAsia="Arial Narrow" w:hAnsi="Arial" w:cs="Arial"/>
+              </w:rPr>
+              <w:t>v1.0.0</w:t>
+            </w:r>
+          </w:p>
+        </w:tc>
+        <w:tc>
+          <w:tcPr>
+            <w:tcW w:w="5966" w:type="dxa"/>
+          </w:tcPr>
+          <w:p>
+            <w:pPr>
+              <w:rPr>
+                <w:rFonts w:ascii="Arial" w:eastAsia="Arial Narrow" w:hAnsi="Arial" w:cs="Arial"/>
+              </w:rPr>
+            </w:pPr>
+            <w:r>
+              <w:rPr>
+                <w:rFonts w:ascii="Arial" w:eastAsia="Arial Narrow" w:hAnsi="Arial" w:cs="Arial"/>
+              </w:rPr>
+              <w:t>Desarrollo de la primera versión.</w:t>
+            </w:r>
+          </w:p>
+        </w:tc>
+      </w:tr>
+      <w:tr>
+        <w:tc>
+          <w:tcPr>
+            <w:tcW w:w="1540" w:type="dxa"/>
+          </w:tcPr>
+          <w:p>
+            <w:pPr>
+              <w:rPr>
+                <w:rFonts w:ascii="Arial Narrow" w:eastAsia="Arial Narrow" w:hAnsi="Arial Narrow" w:cs="Arial Narrow"/>
+              </w:rPr>
+            </w:pPr>
+          </w:p>
+        </w:tc>
+        <w:tc>
+          <w:tcPr>
+            <w:tcW w:w="1278" w:type="dxa"/>
+          </w:tcPr>
+          <w:p/>
+        </w:tc>
+        <w:tc>
+          <w:tcPr>
+            <w:tcW w:w="5966" w:type="dxa"/>
+          </w:tcPr>
+          <w:p>
+            <w:pPr>
+              <w:rPr>
+                <w:rFonts w:ascii="Arial Narrow" w:eastAsia="Arial Narrow" w:hAnsi="Arial Narrow" w:cs="Arial Narrow"/>
+              </w:rPr>
+            </w:pPr>
+          </w:p>
+        </w:tc>
+      </w:tr>
+      <w:tr>
+        <w:tc>
+          <w:tcPr>
+            <w:tcW w:w="1540" w:type="dxa"/>
+          </w:tcPr>
+          <w:p>
+            <w:pPr>
+              <w:rPr>
+                <w:rFonts w:ascii="Arial Narrow" w:eastAsia="Arial Narrow" w:hAnsi="Arial Narrow" w:cs="Arial Narrow"/>
+                <w:b/>
+              </w:rPr>
+            </w:pPr>
+          </w:p>
+        </w:tc>
+        <w:tc>
+          <w:tcPr>
+            <w:tcW w:w="1278" w:type="dxa"/>
+          </w:tcPr>
+          <w:p>
+            <w:pPr>
+              <w:rPr>
+                <w:rFonts w:ascii="Arial Narrow" w:eastAsia="Arial Narrow" w:hAnsi="Arial Narrow" w:cs="Arial Narrow"/>
+                <w:b/>
+              </w:rPr>
+            </w:pPr>
+          </w:p>
+        </w:tc>
+        <w:tc>
+          <w:tcPr>
+            <w:tcW w:w="5966" w:type="dxa"/>
+          </w:tcPr>
+          <w:p>
+            <w:pPr>
+              <w:rPr>
+                <w:rFonts w:ascii="Arial Narrow" w:eastAsia="Arial Narrow" w:hAnsi="Arial Narrow" w:cs="Arial Narrow"/>
+                <w:b/>
+              </w:rPr>
+            </w:pPr>
+          </w:p>
+        </w:tc>
+      </w:tr>
+      <w:tr>
+        <w:tc>
+          <w:tcPr>
+            <w:tcW w:w="1540" w:type="dxa"/>
+          </w:tcPr>
+          <w:p>
+            <w:pPr>
+              <w:rPr>
+                <w:rFonts w:ascii="Arial Narrow" w:eastAsia="Arial Narrow" w:hAnsi="Arial Narrow" w:cs="Arial Narrow"/>
+                <w:b/>
+              </w:rPr>
+            </w:pPr>
+          </w:p>
+        </w:tc>
+        <w:tc>
+          <w:tcPr>
+            <w:tcW w:w="1278" w:type="dxa"/>
+          </w:tcPr>
+          <w:p>
+            <w:pPr>
+              <w:rPr>
+                <w:rFonts w:ascii="Arial Narrow" w:eastAsia="Arial Narrow" w:hAnsi="Arial Narrow" w:cs="Arial Narrow"/>
+                <w:b/>
+              </w:rPr>
+            </w:pPr>
+          </w:p>
+        </w:tc>
+        <w:tc>
+          <w:tcPr>
+            <w:tcW w:w="5966" w:type="dxa"/>
+          </w:tcPr>
+          <w:p>
+            <w:pPr>
+              <w:rPr>
+                <w:rFonts w:ascii="Arial Narrow" w:eastAsia="Arial Narrow" w:hAnsi="Arial Narrow" w:cs="Arial Narrow"/>
+                <w:b/>
+              </w:rPr>
+            </w:pPr>
+          </w:p>
+        </w:tc>
+      </w:tr>
+    </w:tbl>
+    <w:p>
+      <w:pPr>
+        <w:rPr>
+          <w:rFonts w:ascii="Arial Narrow" w:eastAsia="Arial Narrow" w:hAnsi="Arial Narrow" w:cs="Arial Narrow"/>
+          <w:b/>
+        </w:rPr>
+      </w:pPr>
+    </w:p>
+    <w:p>
+      <w:pPr>
+        <w:tabs>
+          <w:tab w:val="left" w:pos="1515"/>
+        </w:tabs>
+        <w:rPr>
+          <w:rFonts w:ascii="Arial Narrow" w:eastAsia="Arial Narrow" w:hAnsi="Arial Narrow" w:cs="Arial Narrow"/>
+        </w:rPr>
+      </w:pPr>
+      <w:r>
+        <w:rPr>
+          <w:rFonts w:ascii="Arial Narrow" w:eastAsia="Arial Narrow" w:hAnsi="Arial Narrow" w:cs="Arial Narrow"/>
+        </w:rPr>
+        <w:tab/>
+      </w:r>
+    </w:p>
+    <w:bookmarkEnd w:id="0"/>
+    <w:p>
+      <w:pPr>
+        <w:shd w:val="clear" w:color="auto" w:fill="FFFFFF" w:themeFill="background1"/>
+        <w:spacing w:after="0" w:line="240" w:lineRule="auto"/>
+        <w:jc w:val="both"/>
+        <w:rPr>
+          <w:rFonts w:ascii="Arial" w:eastAsia="Arial" w:hAnsi="Arial" w:cs="Arial"/>
+          <w:color w:val="000000" w:themeColor="text1"/>
+        </w:rPr>
+      </w:pPr>
+    </w:p>
+    <w:p>
+      <w:pPr>
+        <w:jc w:val="both"/>
+        <w:rPr>
+          <w:rFonts w:ascii="Roboto" w:eastAsia="Roboto" w:hAnsi="Roboto" w:cs="Roboto"/>
           <w:color w:val="000000" w:themeColor="text1"/>
           <w:sz w:val="28"/>
           <w:szCs w:val="28"/>
         </w:rPr>
       </w:pPr>
-      <w:r>
-        <w:rPr>
-          <w:rFonts w:ascii="Arial" w:eastAsia="Arial" w:hAnsi="Arial" w:cs="Arial"/>
+    </w:p>
+    <w:p>
+      <w:pPr>
+        <w:jc w:val="both"/>
+        <w:rPr>
+          <w:rFonts w:ascii="Roboto" w:eastAsia="Roboto" w:hAnsi="Roboto" w:cs="Roboto"/>
           <w:color w:val="000000" w:themeColor="text1"/>
           <w:sz w:val="28"/>
           <w:szCs w:val="28"/>
-          <w:lang w:val="en-GB"/>
-        </w:rPr>
-        <w:t xml:space="preserve">Grupo </w:t>
-      </w:r>
-      <w:r>
-        <w:rPr>
-          <w:rFonts w:ascii="Arial" w:eastAsia="Arial" w:hAnsi="Arial" w:cs="Arial"/>
-          <w:b/>
-          <w:bCs/>
+        </w:rPr>
+      </w:pPr>
+    </w:p>
+    <w:p>
+      <w:pPr>
+        <w:jc w:val="both"/>
+        <w:rPr>
+          <w:rFonts w:ascii="Roboto" w:eastAsia="Roboto" w:hAnsi="Roboto" w:cs="Roboto"/>
           <w:color w:val="000000" w:themeColor="text1"/>
           <w:sz w:val="28"/>
           <w:szCs w:val="28"/>
-          <w:lang w:val="en-GB"/>
-        </w:rPr>
-        <w:t>C1.005</w:t>
-      </w:r>
-    </w:p>
-    <w:p>
-      <w:pPr>
-        <w:jc w:val="both"/>
-        <w:rPr>
-          <w:rFonts w:ascii="Arial" w:eastAsia="Arial" w:hAnsi="Arial" w:cs="Arial"/>
+        </w:rPr>
+      </w:pPr>
+      <w:bookmarkStart w:id="1" w:name="_Hlk190814415"/>
+      <w:r>
+        <w:rPr>
+          <w:rFonts w:ascii="Roboto" w:eastAsia="Roboto" w:hAnsi="Roboto" w:cs="Roboto"/>
           <w:color w:val="000000" w:themeColor="text1"/>
           <w:sz w:val="28"/>
           <w:szCs w:val="28"/>
         </w:rPr>
-      </w:pPr>
-    </w:p>
-    <w:p>
-      <w:pPr>
-        <w:pStyle w:val="ListParagraph"/>
-        <w:numPr>
-          <w:ilvl w:val="0"/>
-          <w:numId w:val="9"/>
-        </w:numPr>
-        <w:shd w:val="clear" w:color="auto" w:fill="FFFFFF" w:themeFill="background1"/>
-        <w:spacing w:after="0" w:line="240" w:lineRule="auto"/>
-        <w:jc w:val="both"/>
-        <w:rPr>
-          <w:rFonts w:ascii="Arial" w:eastAsia="Arial" w:hAnsi="Arial" w:cs="Arial"/>
-          <w:color w:val="000000" w:themeColor="text1"/>
-        </w:rPr>
-      </w:pPr>
-      <w:r>
-        <w:rPr>
-          <w:rFonts w:ascii="Arial" w:eastAsia="Arial" w:hAnsi="Arial" w:cs="Arial"/>
-          <w:color w:val="000000" w:themeColor="text1"/>
-        </w:rPr>
-        <w:t>Manuel Artero Bellido (</w:t>
-      </w:r>
-      <w:r>
-        <w:rPr>
-          <w:rFonts w:ascii="Arial" w:eastAsia="Arial" w:hAnsi="Arial" w:cs="Arial"/>
-        </w:rPr>
-        <w:t>manartbel@alum.us.es)</w:t>
-      </w:r>
-    </w:p>
-    <w:p>
-      <w:pPr>
-        <w:pStyle w:val="ListParagraph"/>
-        <w:numPr>
-          <w:ilvl w:val="0"/>
-          <w:numId w:val="9"/>
-        </w:numPr>
-        <w:shd w:val="clear" w:color="auto" w:fill="FFFFFF" w:themeFill="background1"/>
-        <w:spacing w:after="0" w:line="240" w:lineRule="auto"/>
-        <w:jc w:val="both"/>
-        <w:rPr>
-          <w:rFonts w:ascii="Arial" w:eastAsia="Arial" w:hAnsi="Arial" w:cs="Arial"/>
-        </w:rPr>
-      </w:pPr>
-      <w:r>
-        <w:rPr>
-          <w:rFonts w:ascii="Arial" w:eastAsia="Arial" w:hAnsi="Arial" w:cs="Arial"/>
-          <w:color w:val="000000" w:themeColor="text1"/>
-        </w:rPr>
-        <w:t>José Manuel Márquez Gutiérrez (josmargut@alum.us.es)</w:t>
-      </w:r>
-    </w:p>
-    <w:p>
-      <w:pPr>
-        <w:pStyle w:val="ListParagraph"/>
-        <w:numPr>
-          <w:ilvl w:val="0"/>
-          <w:numId w:val="9"/>
-        </w:numPr>
-        <w:shd w:val="clear" w:color="auto" w:fill="FFFFFF" w:themeFill="background1"/>
-        <w:spacing w:after="0" w:line="240" w:lineRule="auto"/>
-        <w:jc w:val="both"/>
-        <w:rPr>
-          <w:rFonts w:ascii="Arial" w:eastAsia="Arial" w:hAnsi="Arial" w:cs="Arial"/>
-          <w:color w:val="000000" w:themeColor="text1"/>
-        </w:rPr>
-      </w:pPr>
-      <w:r>
-        <w:rPr>
-          <w:rFonts w:ascii="Arial" w:eastAsia="Arial" w:hAnsi="Arial" w:cs="Arial"/>
-          <w:color w:val="000000" w:themeColor="text1"/>
-        </w:rPr>
-        <w:t>Manuel María Calderón Rodríguez (mancal</w:t>
-      </w:r>
-      <w:r>
-        <w:rPr>
-          <w:rFonts w:ascii="Arial" w:eastAsia="Arial" w:hAnsi="Arial" w:cs="Arial"/>
-          <w:color w:val="000000" w:themeColor="text1"/>
-        </w:rPr>
-        <w:t>rod@alum.us.es</w:t>
-      </w:r>
-      <w:r>
-        <w:rPr>
-          <w:rFonts w:ascii="Arial" w:eastAsia="Arial" w:hAnsi="Arial" w:cs="Arial"/>
-          <w:color w:val="000000" w:themeColor="text1"/>
-        </w:rPr>
-        <w:t>)</w:t>
-      </w:r>
-    </w:p>
-    <w:p>
-      <w:pPr>
-        <w:pStyle w:val="ListParagraph"/>
-        <w:numPr>
-          <w:ilvl w:val="0"/>
-          <w:numId w:val="9"/>
-        </w:numPr>
-        <w:shd w:val="clear" w:color="auto" w:fill="FFFFFF" w:themeFill="background1"/>
-        <w:spacing w:after="0" w:line="240" w:lineRule="auto"/>
-        <w:jc w:val="both"/>
-        <w:rPr>
-          <w:rFonts w:ascii="Arial" w:eastAsia="Arial" w:hAnsi="Arial" w:cs="Arial"/>
-          <w:color w:val="000000" w:themeColor="text1"/>
-        </w:rPr>
-      </w:pPr>
-      <w:r>
-        <w:rPr>
-          <w:rFonts w:ascii="Arial" w:eastAsia="Arial" w:hAnsi="Arial" w:cs="Arial"/>
-          <w:color w:val="000000" w:themeColor="text1"/>
-        </w:rPr>
-        <w:t>Alba Ramos Vargas (</w:t>
-      </w:r>
-      <w:r>
-        <w:rPr>
-          <w:rFonts w:ascii="Arial" w:eastAsia="Arial" w:hAnsi="Arial" w:cs="Arial"/>
-          <w:color w:val="000000" w:themeColor="text1"/>
-        </w:rPr>
-        <w:t>albramvar1@alum.us.es</w:t>
-      </w:r>
-      <w:r>
-        <w:rPr>
-          <w:rFonts w:ascii="Arial" w:eastAsia="Arial" w:hAnsi="Arial" w:cs="Arial"/>
-          <w:color w:val="000000" w:themeColor="text1"/>
-        </w:rPr>
-        <w:t>)</w:t>
-      </w:r>
-    </w:p>
-    <w:p>
-      <w:pPr>
-        <w:pStyle w:val="ListParagraph"/>
-        <w:numPr>
-          <w:ilvl w:val="0"/>
-          <w:numId w:val="9"/>
-        </w:numPr>
-        <w:shd w:val="clear" w:color="auto" w:fill="FFFFFF" w:themeFill="background1"/>
-        <w:spacing w:after="0" w:line="240" w:lineRule="auto"/>
-        <w:jc w:val="both"/>
-        <w:rPr>
-          <w:rFonts w:ascii="Arial" w:eastAsia="Arial" w:hAnsi="Arial" w:cs="Arial"/>
-          <w:color w:val="000000" w:themeColor="text1"/>
-        </w:rPr>
-      </w:pPr>
-      <w:r>
-        <w:rPr>
-          <w:rFonts w:ascii="Arial" w:eastAsia="Arial" w:hAnsi="Arial" w:cs="Arial"/>
-          <w:color w:val="000000" w:themeColor="text1"/>
-        </w:rPr>
-        <w:t>Claudio González Benito (</w:t>
-      </w:r>
-      <w:r>
-        <w:rPr>
-          <w:rFonts w:ascii="Arial" w:eastAsia="Arial" w:hAnsi="Arial" w:cs="Arial"/>
-          <w:color w:val="000000" w:themeColor="text1"/>
-        </w:rPr>
-        <w:t>clagonben@alum.us.es</w:t>
-      </w:r>
-      <w:r>
-        <w:rPr>
-          <w:rFonts w:ascii="Arial" w:eastAsia="Arial" w:hAnsi="Arial" w:cs="Arial"/>
-          <w:color w:val="000000" w:themeColor="text1"/>
-        </w:rPr>
-        <w:t>)</w:t>
-      </w:r>
-    </w:p>
-    <w:p>
-      <w:pPr>
-        <w:shd w:val="clear" w:color="auto" w:fill="FFFFFF" w:themeFill="background1"/>
-        <w:spacing w:after="0" w:line="240" w:lineRule="auto"/>
-        <w:jc w:val="both"/>
-        <w:rPr>
-          <w:rFonts w:ascii="Arial" w:eastAsia="Arial" w:hAnsi="Arial" w:cs="Arial"/>
-          <w:color w:val="000000" w:themeColor="text1"/>
-        </w:rPr>
-      </w:pPr>
-    </w:p>
-    <w:p>
-      <w:pPr>
-        <w:jc w:val="both"/>
-        <w:rPr>
-          <w:rFonts w:ascii="Roboto" w:eastAsia="Roboto" w:hAnsi="Roboto" w:cs="Roboto"/>
-          <w:color w:val="000000" w:themeColor="text1"/>
-          <w:sz w:val="28"/>
-          <w:szCs w:val="28"/>
-        </w:rPr>
-      </w:pPr>
-    </w:p>
-    <w:p>
-      <w:pPr>
-        <w:jc w:val="both"/>
-        <w:rPr>
-          <w:rFonts w:ascii="Roboto" w:eastAsia="Roboto" w:hAnsi="Roboto" w:cs="Roboto"/>
-          <w:color w:val="000000" w:themeColor="text1"/>
-          <w:sz w:val="28"/>
-          <w:szCs w:val="28"/>
-        </w:rPr>
-      </w:pPr>
-    </w:p>
-    <w:p>
-      <w:pPr>
-        <w:jc w:val="both"/>
-        <w:rPr>
-          <w:rFonts w:ascii="Roboto" w:eastAsia="Roboto" w:hAnsi="Roboto" w:cs="Roboto"/>
-          <w:color w:val="000000" w:themeColor="text1"/>
-          <w:sz w:val="28"/>
-          <w:szCs w:val="28"/>
-        </w:rPr>
-      </w:pPr>
-      <w:r>
-        <w:rPr>
-          <w:rFonts w:ascii="Roboto" w:eastAsia="Roboto" w:hAnsi="Roboto" w:cs="Roboto"/>
-          <w:color w:val="000000" w:themeColor="text1"/>
-          <w:sz w:val="28"/>
-          <w:szCs w:val="28"/>
-        </w:rPr>
         <w:t xml:space="preserve">Repositorio: </w:t>
       </w:r>
-      <w:hyperlink r:id="rId8">
+      <w:hyperlink r:id="rId13" w:history="1">
         <w:r>
           <w:rPr>
-            <w:rStyle w:val="Hyperlink"/>
+            <w:rStyle w:val="Hipervnculo"/>
             <w:rFonts w:ascii="Roboto" w:eastAsia="Roboto" w:hAnsi="Roboto" w:cs="Roboto"/>
             <w:sz w:val="28"/>
             <w:szCs w:val="28"/>
           </w:rPr>
-          <w:t>https://github.com/Manuelgithuv/DP2-24-25-C1.005-Acme-ANS</w:t>
+          <w:t>https://github.com/Manuelgithuv/Acme-</w:t>
+        </w:r>
+        <w:r>
+          <w:rPr>
+            <w:rStyle w:val="Hipervnculo"/>
+            <w:rFonts w:ascii="Roboto" w:eastAsia="Roboto" w:hAnsi="Roboto" w:cs="Roboto"/>
+            <w:sz w:val="28"/>
+            <w:szCs w:val="28"/>
+          </w:rPr>
+          <w:t>A</w:t>
+        </w:r>
+        <w:r>
+          <w:rPr>
+            <w:rStyle w:val="Hipervnculo"/>
+            <w:rFonts w:ascii="Roboto" w:eastAsia="Roboto" w:hAnsi="Roboto" w:cs="Roboto"/>
+            <w:sz w:val="28"/>
+            <w:szCs w:val="28"/>
+          </w:rPr>
+          <w:t>NS-D01</w:t>
         </w:r>
       </w:hyperlink>
     </w:p>
+    <w:bookmarkEnd w:id="1"/>
     <w:p>
       <w:pPr>
         <w:jc w:val="both"/>
@@ -521,6 +1464,16 @@
     <w:p>
       <w:pPr>
         <w:jc w:val="both"/>
+        <w:rPr>
+          <w:rFonts w:ascii="Roboto" w:eastAsia="Roboto" w:hAnsi="Roboto" w:cs="Roboto"/>
+          <w:color w:val="000000" w:themeColor="text1"/>
+          <w:sz w:val="42"/>
+          <w:szCs w:val="42"/>
+        </w:rPr>
+      </w:pPr>
+    </w:p>
+    <w:p>
+      <w:pPr>
         <w:rPr>
           <w:rFonts w:ascii="Roboto" w:eastAsia="Roboto" w:hAnsi="Roboto" w:cs="Roboto"/>
           <w:color w:val="000000" w:themeColor="text1"/>
@@ -548,8 +1501,8 @@
           <w:color w:val="000000" w:themeColor="text1"/>
           <w:sz w:val="22"/>
           <w:szCs w:val="22"/>
-        </w:rPr>
-        <w:lastRenderedPageBreak/>
+          <w:lang w:val="en-GB"/>
+        </w:rPr>
         <w:t xml:space="preserve">  </w:t>
       </w:r>
       <w:r>
@@ -561,6 +1514,48 @@
         </w:rPr>
         <w:t>Índice:</w:t>
       </w:r>
+    </w:p>
+    <w:p>
+      <w:pPr>
+        <w:jc w:val="both"/>
+        <w:rPr>
+          <w:rFonts w:ascii="Arial" w:eastAsia="Arial" w:hAnsi="Arial" w:cs="Arial"/>
+          <w:color w:val="000000" w:themeColor="text1"/>
+          <w:sz w:val="22"/>
+          <w:szCs w:val="22"/>
+        </w:rPr>
+      </w:pPr>
+      <w:r>
+        <w:rPr>
+          <w:rFonts w:ascii="Arial" w:eastAsia="Arial" w:hAnsi="Arial" w:cs="Arial"/>
+          <w:color w:val="000000" w:themeColor="text1"/>
+          <w:sz w:val="22"/>
+          <w:szCs w:val="22"/>
+        </w:rPr>
+        <w:t xml:space="preserve"> </w:t>
+      </w:r>
+    </w:p>
+    <w:p>
+      <w:pPr>
+        <w:jc w:val="both"/>
+        <w:rPr>
+          <w:rFonts w:ascii="Arial" w:eastAsia="Arial" w:hAnsi="Arial" w:cs="Arial"/>
+          <w:color w:val="000000" w:themeColor="text1"/>
+          <w:sz w:val="42"/>
+          <w:szCs w:val="42"/>
+        </w:rPr>
+      </w:pPr>
+    </w:p>
+    <w:p>
+      <w:pPr>
+        <w:jc w:val="both"/>
+        <w:rPr>
+          <w:rFonts w:ascii="Arial" w:eastAsia="Arial" w:hAnsi="Arial" w:cs="Arial"/>
+          <w:color w:val="000000" w:themeColor="text1"/>
+          <w:sz w:val="42"/>
+          <w:szCs w:val="42"/>
+        </w:rPr>
+      </w:pPr>
     </w:p>
     <w:sdt>
       <w:sdtPr>
@@ -573,12 +1568,12 @@
       <w:sdtContent>
         <w:p>
           <w:pPr>
-            <w:pStyle w:val="TOC1"/>
+            <w:pStyle w:val="TDC1"/>
             <w:tabs>
               <w:tab w:val="right" w:leader="dot" w:pos="9015"/>
             </w:tabs>
             <w:rPr>
-              <w:rStyle w:val="Hyperlink"/>
+              <w:rStyle w:val="Hipervnculo"/>
             </w:rPr>
           </w:pPr>
           <w:r>
@@ -593,7 +1588,7 @@
           <w:hyperlink w:anchor="_Toc1129914622">
             <w:r>
               <w:rPr>
-                <w:rStyle w:val="Hyperlink"/>
+                <w:rStyle w:val="Hipervnculo"/>
               </w:rPr>
               <w:t>Resumen ejecutivo:</w:t>
             </w:r>
@@ -611,7 +1606,7 @@
             </w:r>
             <w:r>
               <w:rPr>
-                <w:rStyle w:val="Hyperlink"/>
+                <w:rStyle w:val="Hipervnculo"/>
               </w:rPr>
               <w:t>2</w:t>
             </w:r>
@@ -622,18 +1617,18 @@
         </w:p>
         <w:p>
           <w:pPr>
-            <w:pStyle w:val="TOC1"/>
+            <w:pStyle w:val="TDC1"/>
             <w:tabs>
               <w:tab w:val="right" w:leader="dot" w:pos="9015"/>
             </w:tabs>
             <w:rPr>
-              <w:rStyle w:val="Hyperlink"/>
+              <w:rStyle w:val="Hipervnculo"/>
             </w:rPr>
           </w:pPr>
           <w:hyperlink w:anchor="_Toc1988746743">
             <w:r>
               <w:rPr>
-                <w:rStyle w:val="Hyperlink"/>
+                <w:rStyle w:val="Hipervnculo"/>
               </w:rPr>
               <w:t>Introducción:</w:t>
             </w:r>
@@ -651,7 +1646,7 @@
             </w:r>
             <w:r>
               <w:rPr>
-                <w:rStyle w:val="Hyperlink"/>
+                <w:rStyle w:val="Hipervnculo"/>
               </w:rPr>
               <w:t>3</w:t>
             </w:r>
@@ -662,18 +1657,18 @@
         </w:p>
         <w:p>
           <w:pPr>
-            <w:pStyle w:val="TOC1"/>
+            <w:pStyle w:val="TDC1"/>
             <w:tabs>
               <w:tab w:val="right" w:leader="dot" w:pos="9015"/>
             </w:tabs>
             <w:rPr>
-              <w:rStyle w:val="Hyperlink"/>
+              <w:rStyle w:val="Hipervnculo"/>
             </w:rPr>
           </w:pPr>
           <w:hyperlink w:anchor="_Toc1992122112">
             <w:r>
               <w:rPr>
-                <w:rStyle w:val="Hyperlink"/>
+                <w:rStyle w:val="Hipervnculo"/>
               </w:rPr>
               <w:t>Contenido:</w:t>
             </w:r>
@@ -691,7 +1686,7 @@
             </w:r>
             <w:r>
               <w:rPr>
-                <w:rStyle w:val="Hyperlink"/>
+                <w:rStyle w:val="Hipervnculo"/>
               </w:rPr>
               <w:t>4</w:t>
             </w:r>
@@ -702,18 +1697,18 @@
         </w:p>
         <w:p>
           <w:pPr>
-            <w:pStyle w:val="TOC3"/>
+            <w:pStyle w:val="TDC3"/>
             <w:tabs>
               <w:tab w:val="right" w:leader="dot" w:pos="9015"/>
             </w:tabs>
             <w:rPr>
-              <w:rStyle w:val="Hyperlink"/>
+              <w:rStyle w:val="Hipervnculo"/>
             </w:rPr>
           </w:pPr>
           <w:hyperlink w:anchor="_Toc594046892">
             <w:r>
               <w:rPr>
-                <w:rStyle w:val="Hyperlink"/>
+                <w:rStyle w:val="Hipervnculo"/>
               </w:rPr>
               <w:t>1. Arquitectura de un WIS</w:t>
             </w:r>
@@ -731,7 +1726,7 @@
             </w:r>
             <w:r>
               <w:rPr>
-                <w:rStyle w:val="Hyperlink"/>
+                <w:rStyle w:val="Hipervnculo"/>
               </w:rPr>
               <w:t>4</w:t>
             </w:r>
@@ -742,18 +1737,18 @@
         </w:p>
         <w:p>
           <w:pPr>
-            <w:pStyle w:val="TOC3"/>
+            <w:pStyle w:val="TDC3"/>
             <w:tabs>
               <w:tab w:val="right" w:leader="dot" w:pos="9015"/>
             </w:tabs>
             <w:rPr>
-              <w:rStyle w:val="Hyperlink"/>
+              <w:rStyle w:val="Hipervnculo"/>
             </w:rPr>
           </w:pPr>
           <w:hyperlink w:anchor="_Toc1876505658">
             <w:r>
               <w:rPr>
-                <w:rStyle w:val="Hyperlink"/>
+                <w:rStyle w:val="Hipervnculo"/>
               </w:rPr>
               <w:t>2. Protocolos Web</w:t>
             </w:r>
@@ -771,7 +1766,7 @@
             </w:r>
             <w:r>
               <w:rPr>
-                <w:rStyle w:val="Hyperlink"/>
+                <w:rStyle w:val="Hipervnculo"/>
               </w:rPr>
               <w:t>5</w:t>
             </w:r>
@@ -782,18 +1777,18 @@
         </w:p>
         <w:p>
           <w:pPr>
-            <w:pStyle w:val="TOC3"/>
+            <w:pStyle w:val="TDC3"/>
             <w:tabs>
               <w:tab w:val="right" w:leader="dot" w:pos="9015"/>
             </w:tabs>
             <w:rPr>
-              <w:rStyle w:val="Hyperlink"/>
+              <w:rStyle w:val="Hipervnculo"/>
             </w:rPr>
           </w:pPr>
           <w:hyperlink w:anchor="_Toc1345326924">
             <w:r>
               <w:rPr>
-                <w:rStyle w:val="Hyperlink"/>
+                <w:rStyle w:val="Hipervnculo"/>
               </w:rPr>
               <w:t>3. Bases de Datos Web</w:t>
             </w:r>
@@ -811,7 +1806,7 @@
             </w:r>
             <w:r>
               <w:rPr>
-                <w:rStyle w:val="Hyperlink"/>
+                <w:rStyle w:val="Hipervnculo"/>
               </w:rPr>
               <w:t>5</w:t>
             </w:r>
@@ -822,18 +1817,18 @@
         </w:p>
         <w:p>
           <w:pPr>
-            <w:pStyle w:val="TOC3"/>
+            <w:pStyle w:val="TDC3"/>
             <w:tabs>
               <w:tab w:val="right" w:leader="dot" w:pos="9015"/>
             </w:tabs>
             <w:rPr>
-              <w:rStyle w:val="Hyperlink"/>
+              <w:rStyle w:val="Hipervnculo"/>
             </w:rPr>
           </w:pPr>
           <w:hyperlink w:anchor="_Toc197667181">
             <w:r>
               <w:rPr>
-                <w:rStyle w:val="Hyperlink"/>
+                <w:rStyle w:val="Hipervnculo"/>
               </w:rPr>
               <w:t>4. Seguridad Web</w:t>
             </w:r>
@@ -851,7 +1846,7 @@
             </w:r>
             <w:r>
               <w:rPr>
-                <w:rStyle w:val="Hyperlink"/>
+                <w:rStyle w:val="Hipervnculo"/>
               </w:rPr>
               <w:t>5</w:t>
             </w:r>
@@ -862,18 +1857,18 @@
         </w:p>
         <w:p>
           <w:pPr>
-            <w:pStyle w:val="TOC3"/>
+            <w:pStyle w:val="TDC3"/>
             <w:tabs>
               <w:tab w:val="right" w:leader="dot" w:pos="9015"/>
             </w:tabs>
             <w:rPr>
-              <w:rStyle w:val="Hyperlink"/>
+              <w:rStyle w:val="Hipervnculo"/>
             </w:rPr>
           </w:pPr>
           <w:hyperlink w:anchor="_Toc845878212">
             <w:r>
               <w:rPr>
-                <w:rStyle w:val="Hyperlink"/>
+                <w:rStyle w:val="Hipervnculo"/>
               </w:rPr>
               <w:t>5. Lenguajes y Tecnologías Clave</w:t>
             </w:r>
@@ -891,7 +1886,7 @@
             </w:r>
             <w:r>
               <w:rPr>
-                <w:rStyle w:val="Hyperlink"/>
+                <w:rStyle w:val="Hipervnculo"/>
               </w:rPr>
               <w:t>6</w:t>
             </w:r>
@@ -902,18 +1897,18 @@
         </w:p>
         <w:p>
           <w:pPr>
-            <w:pStyle w:val="TOC3"/>
+            <w:pStyle w:val="TDC3"/>
             <w:tabs>
               <w:tab w:val="right" w:leader="dot" w:pos="9015"/>
             </w:tabs>
             <w:rPr>
-              <w:rStyle w:val="Hyperlink"/>
+              <w:rStyle w:val="Hipervnculo"/>
             </w:rPr>
           </w:pPr>
           <w:hyperlink w:anchor="_Toc1625708899">
             <w:r>
               <w:rPr>
-                <w:rStyle w:val="Hyperlink"/>
+                <w:rStyle w:val="Hipervnculo"/>
               </w:rPr>
               <w:t>6. Diseño y Usabilidad</w:t>
             </w:r>
@@ -931,7 +1926,7 @@
             </w:r>
             <w:r>
               <w:rPr>
-                <w:rStyle w:val="Hyperlink"/>
+                <w:rStyle w:val="Hipervnculo"/>
               </w:rPr>
               <w:t>6</w:t>
             </w:r>
@@ -942,18 +1937,18 @@
         </w:p>
         <w:p>
           <w:pPr>
-            <w:pStyle w:val="TOC3"/>
+            <w:pStyle w:val="TDC3"/>
             <w:tabs>
               <w:tab w:val="right" w:leader="dot" w:pos="9015"/>
             </w:tabs>
             <w:rPr>
-              <w:rStyle w:val="Hyperlink"/>
+              <w:rStyle w:val="Hipervnculo"/>
             </w:rPr>
           </w:pPr>
           <w:hyperlink w:anchor="_Toc2141658342">
             <w:r>
               <w:rPr>
-                <w:rStyle w:val="Hyperlink"/>
+                <w:rStyle w:val="Hipervnculo"/>
               </w:rPr>
               <w:t>7. Pruebas y Mantenimiento</w:t>
             </w:r>
@@ -971,7 +1966,7 @@
             </w:r>
             <w:r>
               <w:rPr>
-                <w:rStyle w:val="Hyperlink"/>
+                <w:rStyle w:val="Hipervnculo"/>
               </w:rPr>
               <w:t>6</w:t>
             </w:r>
@@ -982,18 +1977,18 @@
         </w:p>
         <w:p>
           <w:pPr>
-            <w:pStyle w:val="TOC1"/>
+            <w:pStyle w:val="TDC1"/>
             <w:tabs>
               <w:tab w:val="right" w:leader="dot" w:pos="9015"/>
             </w:tabs>
             <w:rPr>
-              <w:rStyle w:val="Hyperlink"/>
+              <w:rStyle w:val="Hipervnculo"/>
             </w:rPr>
           </w:pPr>
           <w:hyperlink w:anchor="_Toc813639586">
             <w:r>
               <w:rPr>
-                <w:rStyle w:val="Hyperlink"/>
+                <w:rStyle w:val="Hipervnculo"/>
               </w:rPr>
               <w:t>Conclusiones:</w:t>
             </w:r>
@@ -1011,7 +2006,7 @@
             </w:r>
             <w:r>
               <w:rPr>
-                <w:rStyle w:val="Hyperlink"/>
+                <w:rStyle w:val="Hipervnculo"/>
               </w:rPr>
               <w:t>6</w:t>
             </w:r>
@@ -1025,459 +2020,229 @@
         </w:p>
       </w:sdtContent>
     </w:sdt>
-    <w:p/>
-    <w:p/>
-    <w:p>
-      <w:pPr>
-        <w:jc w:val="both"/>
-      </w:pPr>
+    <w:p>
+      <w:pPr>
+        <w:pStyle w:val="Ttulo1"/>
+        <w:rPr>
+          <w:lang w:val="en-GB"/>
+        </w:rPr>
+      </w:pPr>
+    </w:p>
+    <w:p>
+      <w:pPr>
+        <w:rPr>
+          <w:lang w:val="en-GB"/>
+        </w:rPr>
+      </w:pPr>
+    </w:p>
+    <w:p>
+      <w:pPr>
+        <w:rPr>
+          <w:lang w:val="en-GB"/>
+        </w:rPr>
+      </w:pPr>
+    </w:p>
+    <w:p>
+      <w:pPr>
+        <w:rPr>
+          <w:lang w:val="en-GB"/>
+        </w:rPr>
+      </w:pPr>
+    </w:p>
+    <w:p>
+      <w:pPr>
+        <w:pStyle w:val="Ttulo1"/>
+        <w:rPr>
+          <w:lang w:val="en-GB"/>
+        </w:rPr>
+      </w:pPr>
+    </w:p>
+    <w:p>
+      <w:pPr>
+        <w:pStyle w:val="Ttulo1"/>
+        <w:rPr>
+          <w:rFonts w:ascii="Arial" w:eastAsia="Arial" w:hAnsi="Arial" w:cs="Arial"/>
+          <w:color w:val="000000" w:themeColor="text1"/>
+        </w:rPr>
+      </w:pPr>
+      <w:bookmarkStart w:id="2" w:name="_Toc1129914622"/>
       <w:proofErr w:type="spellStart"/>
       <w:r>
+        <w:rPr>
+          <w:lang w:val="en-GB"/>
+        </w:rPr>
+        <w:t>Resumen</w:t>
+      </w:r>
+      <w:proofErr w:type="spellEnd"/>
+      <w:r>
+        <w:rPr>
+          <w:lang w:val="en-GB"/>
+        </w:rPr>
+        <w:t xml:space="preserve"> </w:t>
+      </w:r>
+      <w:proofErr w:type="spellStart"/>
+      <w:r>
+        <w:rPr>
+          <w:lang w:val="en-GB"/>
+        </w:rPr>
+        <w:t>ejecutivo</w:t>
+      </w:r>
+      <w:proofErr w:type="spellEnd"/>
+      <w:r>
+        <w:rPr>
+          <w:lang w:val="en-GB"/>
+        </w:rPr>
+        <w:t>:</w:t>
+      </w:r>
+      <w:bookmarkEnd w:id="2"/>
+    </w:p>
+    <w:p>
+      <w:pPr>
+        <w:jc w:val="both"/>
         <w:rPr>
           <w:rFonts w:ascii="Arial" w:eastAsia="Arial" w:hAnsi="Arial" w:cs="Arial"/>
           <w:color w:val="000000" w:themeColor="text1"/>
           <w:sz w:val="42"/>
           <w:szCs w:val="42"/>
+        </w:rPr>
+      </w:pPr>
+    </w:p>
+    <w:p>
+      <w:pPr>
+        <w:jc w:val="both"/>
+        <w:rPr>
+          <w:rFonts w:ascii="Arial" w:eastAsia="Arial" w:hAnsi="Arial" w:cs="Arial"/>
+          <w:color w:val="000000" w:themeColor="text1"/>
+        </w:rPr>
+      </w:pPr>
+      <w:r>
+        <w:rPr>
+          <w:rFonts w:ascii="Arial" w:eastAsia="Arial" w:hAnsi="Arial" w:cs="Arial"/>
+          <w:color w:val="000000" w:themeColor="text1"/>
+        </w:rPr>
+        <w:t>Este documento consiste en el informe necesario para cumplir con el requisito grupal sobre el conocimiento de WIS previo del proyecto correspondiente a la primera entrega.</w:t>
+      </w:r>
+    </w:p>
+    <w:p>
+      <w:pPr>
+        <w:keepNext/>
+        <w:keepLines/>
+        <w:rPr>
           <w:lang w:val="en-GB"/>
         </w:rPr>
-        <w:t>Tabla</w:t>
-      </w:r>
-      <w:proofErr w:type="spellEnd"/>
-      <w:r>
+      </w:pPr>
+    </w:p>
+    <w:p>
+      <w:pPr>
+        <w:keepNext/>
+        <w:keepLines/>
+        <w:rPr>
+          <w:lang w:val="en-GB"/>
+        </w:rPr>
+      </w:pPr>
+    </w:p>
+    <w:p>
+      <w:pPr>
+        <w:keepNext/>
+        <w:keepLines/>
+        <w:rPr>
+          <w:lang w:val="en-GB"/>
+        </w:rPr>
+      </w:pPr>
+    </w:p>
+    <w:p>
+      <w:pPr>
+        <w:jc w:val="both"/>
+        <w:rPr>
+          <w:rFonts w:ascii="Arial" w:eastAsia="Arial" w:hAnsi="Arial" w:cs="Arial"/>
+          <w:color w:val="000000" w:themeColor="text1"/>
+        </w:rPr>
+      </w:pPr>
+      <w:r>
+        <w:rPr>
+          <w:rFonts w:ascii="Arial" w:eastAsia="Arial" w:hAnsi="Arial" w:cs="Arial"/>
+          <w:color w:val="000000" w:themeColor="text1"/>
+        </w:rPr>
+        <w:t>El principal objetivo de esta entrega es el correcto instanciamiento del proyecto, contando con varios requisitos grupales opcionales como el que provoca este informe.</w:t>
+      </w:r>
+    </w:p>
+    <w:p>
+      <w:pPr>
+        <w:jc w:val="both"/>
         <w:rPr>
           <w:rFonts w:ascii="Arial" w:eastAsia="Arial" w:hAnsi="Arial" w:cs="Arial"/>
           <w:color w:val="000000" w:themeColor="text1"/>
           <w:sz w:val="42"/>
           <w:szCs w:val="42"/>
-          <w:lang w:val="en-GB"/>
-        </w:rPr>
-        <w:t xml:space="preserve"> de </w:t>
-      </w:r>
-      <w:proofErr w:type="spellStart"/>
-      <w:r>
+        </w:rPr>
+      </w:pPr>
+    </w:p>
+    <w:p>
+      <w:pPr>
+        <w:jc w:val="both"/>
         <w:rPr>
           <w:rFonts w:ascii="Arial" w:eastAsia="Arial" w:hAnsi="Arial" w:cs="Arial"/>
           <w:color w:val="000000" w:themeColor="text1"/>
           <w:sz w:val="42"/>
           <w:szCs w:val="42"/>
-          <w:lang w:val="en-GB"/>
-        </w:rPr>
-        <w:t>versiones</w:t>
-      </w:r>
-      <w:proofErr w:type="spellEnd"/>
-      <w:r>
+        </w:rPr>
+      </w:pPr>
+    </w:p>
+    <w:p>
+      <w:pPr>
+        <w:spacing w:after="100" w:line="256" w:lineRule="auto"/>
+        <w:jc w:val="both"/>
+        <w:rPr>
+          <w:rFonts w:ascii="Cambria" w:eastAsia="Cambria" w:hAnsi="Cambria" w:cs="Cambria"/>
+          <w:color w:val="000000" w:themeColor="text1"/>
+          <w:sz w:val="22"/>
+          <w:szCs w:val="22"/>
+        </w:rPr>
+      </w:pPr>
+    </w:p>
+    <w:p>
+      <w:pPr>
+        <w:jc w:val="both"/>
         <w:rPr>
           <w:rFonts w:ascii="Arial" w:eastAsia="Arial" w:hAnsi="Arial" w:cs="Arial"/>
           <w:color w:val="000000" w:themeColor="text1"/>
           <w:sz w:val="42"/>
           <w:szCs w:val="42"/>
-          <w:lang w:val="en-GB"/>
-        </w:rPr>
-        <w:t>:</w:t>
-      </w:r>
-    </w:p>
-    <w:tbl>
-      <w:tblPr>
-        <w:tblStyle w:val="TableGrid"/>
-        <w:tblW w:w="0" w:type="auto"/>
-        <w:tblBorders>
-          <w:top w:val="single" w:sz="6" w:space="0" w:color="auto"/>
-          <w:left w:val="single" w:sz="6" w:space="0" w:color="auto"/>
-          <w:bottom w:val="single" w:sz="6" w:space="0" w:color="auto"/>
-          <w:right w:val="single" w:sz="6" w:space="0" w:color="auto"/>
-        </w:tblBorders>
-        <w:tblLayout w:type="fixed"/>
-        <w:tblLook w:val="04A0" w:firstRow="1" w:lastRow="0" w:firstColumn="1" w:lastColumn="0" w:noHBand="0" w:noVBand="1"/>
-      </w:tblPr>
-      <w:tblGrid>
-        <w:gridCol w:w="2820"/>
-        <w:gridCol w:w="2820"/>
-        <w:gridCol w:w="2820"/>
-      </w:tblGrid>
-      <w:tr>
-        <w:trPr>
-          <w:trHeight w:val="300"/>
-        </w:trPr>
-        <w:tc>
-          <w:tcPr>
-            <w:tcW w:w="2820" w:type="dxa"/>
-            <w:tcBorders>
-              <w:top w:val="single" w:sz="6" w:space="0" w:color="auto"/>
-              <w:left w:val="single" w:sz="6" w:space="0" w:color="auto"/>
-              <w:bottom w:val="single" w:sz="6" w:space="0" w:color="auto"/>
-              <w:right w:val="single" w:sz="6" w:space="0" w:color="auto"/>
-            </w:tcBorders>
-            <w:shd w:val="clear" w:color="auto" w:fill="F2DBDB"/>
-            <w:tcMar>
-              <w:left w:w="105" w:type="dxa"/>
-              <w:right w:w="105" w:type="dxa"/>
-            </w:tcMar>
-          </w:tcPr>
-          <w:p>
-            <w:pPr>
-              <w:jc w:val="both"/>
-              <w:rPr>
-                <w:rFonts w:ascii="Arial" w:eastAsia="Arial" w:hAnsi="Arial" w:cs="Arial"/>
-                <w:sz w:val="28"/>
-                <w:szCs w:val="28"/>
-              </w:rPr>
-            </w:pPr>
-            <w:proofErr w:type="spellStart"/>
-            <w:r>
-              <w:rPr>
-                <w:rFonts w:ascii="Arial" w:eastAsia="Arial" w:hAnsi="Arial" w:cs="Arial"/>
-                <w:sz w:val="28"/>
-                <w:szCs w:val="28"/>
-                <w:lang w:val="en-GB"/>
-              </w:rPr>
-              <w:t>Versión</w:t>
-            </w:r>
-            <w:proofErr w:type="spellEnd"/>
-          </w:p>
-        </w:tc>
-        <w:tc>
-          <w:tcPr>
-            <w:tcW w:w="2820" w:type="dxa"/>
-            <w:tcBorders>
-              <w:top w:val="single" w:sz="6" w:space="0" w:color="auto"/>
-              <w:left w:val="single" w:sz="6" w:space="0" w:color="auto"/>
-              <w:bottom w:val="single" w:sz="6" w:space="0" w:color="auto"/>
-              <w:right w:val="single" w:sz="6" w:space="0" w:color="auto"/>
-            </w:tcBorders>
-            <w:shd w:val="clear" w:color="auto" w:fill="F2DBDB"/>
-            <w:tcMar>
-              <w:left w:w="105" w:type="dxa"/>
-              <w:right w:w="105" w:type="dxa"/>
-            </w:tcMar>
-          </w:tcPr>
-          <w:p>
-            <w:pPr>
-              <w:jc w:val="both"/>
-              <w:rPr>
-                <w:rFonts w:ascii="Arial" w:eastAsia="Arial" w:hAnsi="Arial" w:cs="Arial"/>
-                <w:sz w:val="28"/>
-                <w:szCs w:val="28"/>
-              </w:rPr>
-            </w:pPr>
-            <w:proofErr w:type="spellStart"/>
-            <w:r>
-              <w:rPr>
-                <w:rFonts w:ascii="Arial" w:eastAsia="Arial" w:hAnsi="Arial" w:cs="Arial"/>
-                <w:sz w:val="28"/>
-                <w:szCs w:val="28"/>
-                <w:lang w:val="en-GB"/>
-              </w:rPr>
-              <w:t>Descripción</w:t>
-            </w:r>
-            <w:proofErr w:type="spellEnd"/>
-          </w:p>
-        </w:tc>
-        <w:tc>
-          <w:tcPr>
-            <w:tcW w:w="2820" w:type="dxa"/>
-            <w:tcBorders>
-              <w:top w:val="single" w:sz="6" w:space="0" w:color="auto"/>
-              <w:left w:val="single" w:sz="6" w:space="0" w:color="auto"/>
-              <w:bottom w:val="single" w:sz="6" w:space="0" w:color="auto"/>
-              <w:right w:val="single" w:sz="6" w:space="0" w:color="auto"/>
-            </w:tcBorders>
-            <w:shd w:val="clear" w:color="auto" w:fill="F2DBDB"/>
-            <w:tcMar>
-              <w:left w:w="105" w:type="dxa"/>
-              <w:right w:w="105" w:type="dxa"/>
-            </w:tcMar>
-          </w:tcPr>
-          <w:p>
-            <w:pPr>
-              <w:jc w:val="both"/>
-              <w:rPr>
-                <w:rFonts w:ascii="Arial" w:eastAsia="Arial" w:hAnsi="Arial" w:cs="Arial"/>
-                <w:sz w:val="28"/>
-                <w:szCs w:val="28"/>
-              </w:rPr>
-            </w:pPr>
-            <w:proofErr w:type="spellStart"/>
-            <w:r>
-              <w:rPr>
-                <w:rFonts w:ascii="Arial" w:eastAsia="Arial" w:hAnsi="Arial" w:cs="Arial"/>
-                <w:sz w:val="28"/>
-                <w:szCs w:val="28"/>
-                <w:lang w:val="en-GB"/>
-              </w:rPr>
-              <w:t>Fecha</w:t>
-            </w:r>
-            <w:proofErr w:type="spellEnd"/>
-          </w:p>
-        </w:tc>
-      </w:tr>
-      <w:tr>
-        <w:trPr>
-          <w:trHeight w:val="300"/>
-        </w:trPr>
-        <w:tc>
-          <w:tcPr>
-            <w:tcW w:w="2820" w:type="dxa"/>
-            <w:tcBorders>
-              <w:top w:val="single" w:sz="6" w:space="0" w:color="auto"/>
-              <w:left w:val="single" w:sz="6" w:space="0" w:color="auto"/>
-              <w:bottom w:val="single" w:sz="6" w:space="0" w:color="auto"/>
-              <w:right w:val="single" w:sz="6" w:space="0" w:color="auto"/>
-            </w:tcBorders>
-            <w:tcMar>
-              <w:left w:w="105" w:type="dxa"/>
-              <w:right w:w="105" w:type="dxa"/>
-            </w:tcMar>
-          </w:tcPr>
-          <w:p>
-            <w:pPr>
-              <w:jc w:val="both"/>
-              <w:rPr>
-                <w:rFonts w:ascii="Arial" w:eastAsia="Arial" w:hAnsi="Arial" w:cs="Arial"/>
-                <w:sz w:val="28"/>
-                <w:szCs w:val="28"/>
-              </w:rPr>
-            </w:pPr>
-            <w:r>
-              <w:rPr>
-                <w:rFonts w:ascii="Arial" w:eastAsia="Arial" w:hAnsi="Arial" w:cs="Arial"/>
-                <w:sz w:val="28"/>
-                <w:szCs w:val="28"/>
-                <w:lang w:val="en-GB"/>
-              </w:rPr>
-              <w:t>v1.0</w:t>
-            </w:r>
-          </w:p>
-        </w:tc>
-        <w:tc>
-          <w:tcPr>
-            <w:tcW w:w="2820" w:type="dxa"/>
-            <w:tcBorders>
-              <w:top w:val="single" w:sz="6" w:space="0" w:color="auto"/>
-              <w:left w:val="single" w:sz="6" w:space="0" w:color="auto"/>
-              <w:bottom w:val="single" w:sz="6" w:space="0" w:color="auto"/>
-              <w:right w:val="single" w:sz="6" w:space="0" w:color="auto"/>
-            </w:tcBorders>
-            <w:tcMar>
-              <w:left w:w="105" w:type="dxa"/>
-              <w:right w:w="105" w:type="dxa"/>
-            </w:tcMar>
-          </w:tcPr>
-          <w:p>
-            <w:pPr>
-              <w:jc w:val="both"/>
-              <w:rPr>
-                <w:rFonts w:ascii="Arial" w:eastAsia="Arial" w:hAnsi="Arial" w:cs="Arial"/>
-                <w:sz w:val="28"/>
-                <w:szCs w:val="28"/>
-              </w:rPr>
-            </w:pPr>
-            <w:proofErr w:type="spellStart"/>
-            <w:r>
-              <w:rPr>
-                <w:rFonts w:ascii="Arial" w:eastAsia="Arial" w:hAnsi="Arial" w:cs="Arial"/>
-                <w:sz w:val="28"/>
-                <w:szCs w:val="28"/>
-                <w:lang w:val="en-GB"/>
-              </w:rPr>
-              <w:t>Versión</w:t>
-            </w:r>
-            <w:proofErr w:type="spellEnd"/>
-            <w:r>
-              <w:rPr>
-                <w:rFonts w:ascii="Arial" w:eastAsia="Arial" w:hAnsi="Arial" w:cs="Arial"/>
-                <w:sz w:val="28"/>
-                <w:szCs w:val="28"/>
-                <w:lang w:val="en-GB"/>
-              </w:rPr>
-              <w:t xml:space="preserve"> </w:t>
-            </w:r>
-            <w:proofErr w:type="spellStart"/>
-            <w:r>
-              <w:rPr>
-                <w:rFonts w:ascii="Arial" w:eastAsia="Arial" w:hAnsi="Arial" w:cs="Arial"/>
-                <w:sz w:val="28"/>
-                <w:szCs w:val="28"/>
-                <w:lang w:val="en-GB"/>
-              </w:rPr>
-              <w:t>inicial</w:t>
-            </w:r>
-            <w:proofErr w:type="spellEnd"/>
-          </w:p>
-        </w:tc>
-        <w:tc>
-          <w:tcPr>
-            <w:tcW w:w="2820" w:type="dxa"/>
-            <w:tcBorders>
-              <w:top w:val="single" w:sz="6" w:space="0" w:color="auto"/>
-              <w:left w:val="single" w:sz="6" w:space="0" w:color="auto"/>
-              <w:bottom w:val="single" w:sz="6" w:space="0" w:color="auto"/>
-              <w:right w:val="single" w:sz="6" w:space="0" w:color="auto"/>
-            </w:tcBorders>
-            <w:tcMar>
-              <w:left w:w="105" w:type="dxa"/>
-              <w:right w:w="105" w:type="dxa"/>
-            </w:tcMar>
-          </w:tcPr>
-          <w:p>
-            <w:pPr>
-              <w:jc w:val="both"/>
-              <w:rPr>
-                <w:rFonts w:ascii="Arial" w:eastAsia="Arial" w:hAnsi="Arial" w:cs="Arial"/>
-                <w:sz w:val="28"/>
-                <w:szCs w:val="28"/>
-              </w:rPr>
-            </w:pPr>
-            <w:r>
-              <w:rPr>
-                <w:rFonts w:ascii="Arial" w:eastAsia="Arial" w:hAnsi="Arial" w:cs="Arial"/>
-                <w:sz w:val="28"/>
-                <w:szCs w:val="28"/>
-                <w:lang w:val="en-GB"/>
-              </w:rPr>
-              <w:t>1</w:t>
-            </w:r>
-            <w:r>
-              <w:rPr>
-                <w:rFonts w:ascii="Arial" w:eastAsia="Arial" w:hAnsi="Arial" w:cs="Arial"/>
-                <w:sz w:val="28"/>
-                <w:szCs w:val="28"/>
-                <w:lang w:val="en-GB"/>
-              </w:rPr>
-              <w:t>3</w:t>
-            </w:r>
-            <w:r>
-              <w:rPr>
-                <w:rFonts w:ascii="Arial" w:eastAsia="Arial" w:hAnsi="Arial" w:cs="Arial"/>
-                <w:sz w:val="28"/>
-                <w:szCs w:val="28"/>
-                <w:lang w:val="en-GB"/>
-              </w:rPr>
-              <w:t>/02/202</w:t>
-            </w:r>
-            <w:r>
-              <w:rPr>
-                <w:rFonts w:ascii="Arial" w:eastAsia="Arial" w:hAnsi="Arial" w:cs="Arial"/>
-                <w:sz w:val="28"/>
-                <w:szCs w:val="28"/>
-                <w:lang w:val="en-GB"/>
-              </w:rPr>
-              <w:t>5</w:t>
-            </w:r>
-          </w:p>
-        </w:tc>
-      </w:tr>
-    </w:tbl>
-    <w:p>
-      <w:pPr>
-        <w:rPr>
-          <w:lang w:val="en-GB"/>
-        </w:rPr>
-      </w:pPr>
-    </w:p>
-    <w:p>
-      <w:pPr>
-        <w:rPr>
-          <w:rFonts w:asciiTheme="majorHAnsi" w:eastAsiaTheme="minorEastAsia" w:hAnsiTheme="majorHAnsi" w:cstheme="majorEastAsia"/>
-          <w:color w:val="0F4761" w:themeColor="accent1" w:themeShade="BF"/>
-          <w:sz w:val="40"/>
-          <w:szCs w:val="40"/>
-          <w:lang w:val="en-GB"/>
-        </w:rPr>
-      </w:pPr>
-      <w:r>
-        <w:rPr>
-          <w:lang w:val="en-GB"/>
-        </w:rPr>
-        <w:br w:type="page"/>
-      </w:r>
-    </w:p>
-    <w:p>
-      <w:pPr>
-        <w:pStyle w:val="Heading1"/>
-        <w:rPr>
-          <w:rFonts w:ascii="Arial" w:eastAsia="Arial" w:hAnsi="Arial" w:cs="Arial"/>
-          <w:color w:val="000000" w:themeColor="text1"/>
-        </w:rPr>
-      </w:pPr>
-      <w:bookmarkStart w:id="0" w:name="_Toc1129914622"/>
-      <w:proofErr w:type="spellStart"/>
-      <w:r>
-        <w:rPr>
-          <w:lang w:val="en-GB"/>
-        </w:rPr>
-        <w:lastRenderedPageBreak/>
-        <w:t>Resumen</w:t>
-      </w:r>
-      <w:proofErr w:type="spellEnd"/>
-      <w:r>
-        <w:rPr>
-          <w:lang w:val="en-GB"/>
-        </w:rPr>
-        <w:t xml:space="preserve"> </w:t>
-      </w:r>
-      <w:proofErr w:type="spellStart"/>
-      <w:r>
-        <w:rPr>
-          <w:lang w:val="en-GB"/>
-        </w:rPr>
-        <w:t>ejecutivo</w:t>
-      </w:r>
-      <w:proofErr w:type="spellEnd"/>
-      <w:r>
-        <w:rPr>
-          <w:lang w:val="en-GB"/>
-        </w:rPr>
-        <w:t>:</w:t>
-      </w:r>
-      <w:bookmarkEnd w:id="0"/>
-    </w:p>
-    <w:p>
-      <w:pPr>
-        <w:jc w:val="both"/>
-        <w:rPr>
-          <w:rFonts w:ascii="Arial" w:eastAsia="Arial" w:hAnsi="Arial" w:cs="Arial"/>
-          <w:color w:val="000000" w:themeColor="text1"/>
-        </w:rPr>
-      </w:pPr>
-      <w:r>
-        <w:rPr>
-          <w:rFonts w:ascii="Arial" w:eastAsia="Arial" w:hAnsi="Arial" w:cs="Arial"/>
-          <w:color w:val="000000" w:themeColor="text1"/>
-        </w:rPr>
-        <w:t>Este documento consiste en el informe necesario para cumplir con el requisito grupal sobre el conocimiento de WIS previo del proyecto correspondiente a la primera entrega.</w:t>
-      </w:r>
-    </w:p>
-    <w:p>
-      <w:pPr>
-        <w:jc w:val="both"/>
-        <w:rPr>
-          <w:rFonts w:ascii="Arial" w:eastAsia="Arial" w:hAnsi="Arial" w:cs="Arial"/>
-          <w:color w:val="000000" w:themeColor="text1"/>
-        </w:rPr>
-      </w:pPr>
-      <w:r>
-        <w:rPr>
-          <w:rFonts w:ascii="Arial" w:eastAsia="Arial" w:hAnsi="Arial" w:cs="Arial"/>
-          <w:color w:val="000000" w:themeColor="text1"/>
-        </w:rPr>
-        <w:t xml:space="preserve">El principal objetivo de esta entrega es el correcto </w:t>
-      </w:r>
-      <w:proofErr w:type="spellStart"/>
-      <w:r>
-        <w:rPr>
-          <w:rFonts w:ascii="Arial" w:eastAsia="Arial" w:hAnsi="Arial" w:cs="Arial"/>
-          <w:color w:val="000000" w:themeColor="text1"/>
-        </w:rPr>
-        <w:t>instanciamiento</w:t>
-      </w:r>
-      <w:proofErr w:type="spellEnd"/>
-      <w:r>
-        <w:rPr>
-          <w:rFonts w:ascii="Arial" w:eastAsia="Arial" w:hAnsi="Arial" w:cs="Arial"/>
-          <w:color w:val="000000" w:themeColor="text1"/>
-        </w:rPr>
-        <w:t xml:space="preserve"> del proyecto, contando con varios requisitos grupales opcionales como el que provoca este informe.</w:t>
-      </w:r>
+        </w:rPr>
+      </w:pPr>
+    </w:p>
+    <w:p>
+      <w:pPr>
+        <w:jc w:val="both"/>
+        <w:rPr>
+          <w:rFonts w:ascii="Arial" w:eastAsia="Arial" w:hAnsi="Arial" w:cs="Arial"/>
+          <w:color w:val="000000" w:themeColor="text1"/>
+          <w:sz w:val="42"/>
+          <w:szCs w:val="42"/>
+        </w:rPr>
+      </w:pPr>
+    </w:p>
+    <w:p>
+      <w:pPr>
+        <w:jc w:val="both"/>
+        <w:rPr>
+          <w:rFonts w:ascii="Arial" w:eastAsia="Arial" w:hAnsi="Arial" w:cs="Arial"/>
+          <w:color w:val="000000" w:themeColor="text1"/>
+          <w:sz w:val="42"/>
+          <w:szCs w:val="42"/>
+        </w:rPr>
+      </w:pPr>
+    </w:p>
+    <w:p>
+      <w:pPr>
+        <w:jc w:val="both"/>
+        <w:rPr>
+          <w:rFonts w:ascii="Arial" w:eastAsia="Arial" w:hAnsi="Arial" w:cs="Arial"/>
+          <w:color w:val="000000" w:themeColor="text1"/>
+          <w:sz w:val="42"/>
+          <w:szCs w:val="42"/>
+        </w:rPr>
+      </w:pPr>
     </w:p>
     <w:p>
       <w:pPr>
@@ -1492,6 +2257,7 @@
     </w:p>
     <w:p>
       <w:pPr>
+        <w:jc w:val="both"/>
         <w:rPr>
           <w:rFonts w:ascii="Arial" w:eastAsia="Arial" w:hAnsi="Arial" w:cs="Arial"/>
           <w:color w:val="000000" w:themeColor="text1"/>
@@ -1499,30 +2265,108 @@
           <w:szCs w:val="22"/>
         </w:rPr>
       </w:pPr>
-      <w:r>
+    </w:p>
+    <w:p>
+      <w:pPr>
+        <w:jc w:val="both"/>
         <w:rPr>
           <w:rFonts w:ascii="Arial" w:eastAsia="Arial" w:hAnsi="Arial" w:cs="Arial"/>
           <w:color w:val="000000" w:themeColor="text1"/>
           <w:sz w:val="22"/>
           <w:szCs w:val="22"/>
         </w:rPr>
-        <w:br w:type="page"/>
-      </w:r>
-    </w:p>
-    <w:p>
-      <w:pPr>
-        <w:pStyle w:val="Heading1"/>
-        <w:rPr>
-          <w:rFonts w:ascii="Arial" w:eastAsia="Arial" w:hAnsi="Arial" w:cs="Arial"/>
-          <w:color w:val="000000" w:themeColor="text1"/>
-        </w:rPr>
-      </w:pPr>
-      <w:bookmarkStart w:id="1" w:name="_Toc1988746743"/>
-      <w:r>
-        <w:lastRenderedPageBreak/>
+      </w:pPr>
+    </w:p>
+    <w:p>
+      <w:pPr>
+        <w:jc w:val="both"/>
+        <w:rPr>
+          <w:rFonts w:ascii="Arial" w:eastAsia="Arial" w:hAnsi="Arial" w:cs="Arial"/>
+          <w:color w:val="000000" w:themeColor="text1"/>
+          <w:sz w:val="22"/>
+          <w:szCs w:val="22"/>
+        </w:rPr>
+      </w:pPr>
+    </w:p>
+    <w:p>
+      <w:pPr>
+        <w:jc w:val="both"/>
+        <w:rPr>
+          <w:rFonts w:ascii="Arial" w:eastAsia="Arial" w:hAnsi="Arial" w:cs="Arial"/>
+          <w:color w:val="000000" w:themeColor="text1"/>
+          <w:sz w:val="22"/>
+          <w:szCs w:val="22"/>
+        </w:rPr>
+      </w:pPr>
+    </w:p>
+    <w:p>
+      <w:pPr>
+        <w:jc w:val="both"/>
+        <w:rPr>
+          <w:rFonts w:ascii="Arial" w:eastAsia="Arial" w:hAnsi="Arial" w:cs="Arial"/>
+          <w:color w:val="000000" w:themeColor="text1"/>
+          <w:sz w:val="22"/>
+          <w:szCs w:val="22"/>
+        </w:rPr>
+      </w:pPr>
+    </w:p>
+    <w:p>
+      <w:pPr>
+        <w:jc w:val="both"/>
+        <w:rPr>
+          <w:rFonts w:ascii="Arial" w:eastAsia="Arial" w:hAnsi="Arial" w:cs="Arial"/>
+          <w:color w:val="000000" w:themeColor="text1"/>
+          <w:sz w:val="22"/>
+          <w:szCs w:val="22"/>
+        </w:rPr>
+      </w:pPr>
+    </w:p>
+    <w:p>
+      <w:pPr>
+        <w:jc w:val="both"/>
+        <w:rPr>
+          <w:rFonts w:ascii="Arial" w:eastAsia="Arial" w:hAnsi="Arial" w:cs="Arial"/>
+          <w:color w:val="000000" w:themeColor="text1"/>
+          <w:sz w:val="22"/>
+          <w:szCs w:val="22"/>
+        </w:rPr>
+      </w:pPr>
+    </w:p>
+    <w:p>
+      <w:pPr>
+        <w:jc w:val="both"/>
+        <w:rPr>
+          <w:rFonts w:ascii="Arial" w:eastAsia="Arial" w:hAnsi="Arial" w:cs="Arial"/>
+          <w:color w:val="000000" w:themeColor="text1"/>
+          <w:sz w:val="22"/>
+          <w:szCs w:val="22"/>
+        </w:rPr>
+      </w:pPr>
+    </w:p>
+    <w:p>
+      <w:pPr>
+        <w:pStyle w:val="Ttulo1"/>
+        <w:rPr>
+          <w:rFonts w:ascii="Arial" w:eastAsia="Arial" w:hAnsi="Arial" w:cs="Arial"/>
+          <w:color w:val="000000" w:themeColor="text1"/>
+        </w:rPr>
+      </w:pPr>
+      <w:bookmarkStart w:id="3" w:name="_Toc1988746743"/>
+      <w:r>
         <w:t>Introducción:</w:t>
       </w:r>
-      <w:bookmarkEnd w:id="1"/>
+      <w:bookmarkEnd w:id="3"/>
+    </w:p>
+    <w:p>
+      <w:pPr>
+        <w:jc w:val="both"/>
+        <w:rPr>
+          <w:rFonts w:ascii="Arial" w:eastAsia="Arial" w:hAnsi="Arial" w:cs="Arial"/>
+          <w:color w:val="000000" w:themeColor="text1"/>
+          <w:sz w:val="42"/>
+          <w:szCs w:val="42"/>
+        </w:rPr>
+      </w:pPr>
     </w:p>
     <w:p>
       <w:pPr>
@@ -1555,6 +2399,15 @@
         </w:rPr>
         <w:t>, hemos procedido a realizar las demás tareas grupales.</w:t>
       </w:r>
+    </w:p>
+    <w:p>
+      <w:pPr>
+        <w:jc w:val="both"/>
+        <w:rPr>
+          <w:rFonts w:ascii="Arial" w:eastAsia="Arial" w:hAnsi="Arial" w:cs="Arial"/>
+          <w:color w:val="000000" w:themeColor="text1"/>
+        </w:rPr>
+      </w:pPr>
     </w:p>
     <w:p>
       <w:pPr>
@@ -1590,38 +2443,209 @@
         <w:rPr>
           <w:rFonts w:ascii="Arial" w:eastAsia="Arial" w:hAnsi="Arial" w:cs="Arial"/>
           <w:color w:val="000000" w:themeColor="text1"/>
-        </w:rPr>
-      </w:pPr>
-    </w:p>
-    <w:p>
-      <w:pPr>
-        <w:rPr>
-          <w:rFonts w:ascii="Arial" w:eastAsia="Arial" w:hAnsi="Arial" w:cs="Arial"/>
-          <w:color w:val="000000" w:themeColor="text1"/>
-        </w:rPr>
-      </w:pPr>
-      <w:r>
-        <w:rPr>
-          <w:rFonts w:ascii="Arial" w:eastAsia="Arial" w:hAnsi="Arial" w:cs="Arial"/>
-          <w:color w:val="000000" w:themeColor="text1"/>
-        </w:rPr>
-        <w:br w:type="page"/>
-      </w:r>
-    </w:p>
-    <w:p>
-      <w:pPr>
-        <w:pStyle w:val="Heading1"/>
-        <w:rPr>
-          <w:rFonts w:ascii="Arial" w:eastAsia="Arial" w:hAnsi="Arial" w:cs="Arial"/>
-          <w:color w:val="000000" w:themeColor="text1"/>
-        </w:rPr>
-      </w:pPr>
-      <w:bookmarkStart w:id="2" w:name="_Toc1992122112"/>
-      <w:r>
+          <w:sz w:val="22"/>
+          <w:szCs w:val="22"/>
+        </w:rPr>
+      </w:pPr>
+    </w:p>
+    <w:p>
+      <w:pPr>
+        <w:jc w:val="both"/>
+        <w:rPr>
+          <w:rFonts w:ascii="Arial" w:eastAsia="Arial" w:hAnsi="Arial" w:cs="Arial"/>
+          <w:color w:val="000000" w:themeColor="text1"/>
+        </w:rPr>
+      </w:pPr>
+    </w:p>
+    <w:p>
+      <w:pPr>
+        <w:jc w:val="both"/>
+        <w:rPr>
+          <w:rFonts w:ascii="Arial" w:eastAsia="Arial" w:hAnsi="Arial" w:cs="Arial"/>
+          <w:color w:val="000000" w:themeColor="text1"/>
+        </w:rPr>
+      </w:pPr>
+    </w:p>
+    <w:p>
+      <w:pPr>
+        <w:jc w:val="both"/>
+        <w:rPr>
+          <w:rFonts w:ascii="Arial" w:eastAsia="Arial" w:hAnsi="Arial" w:cs="Arial"/>
+          <w:color w:val="000000" w:themeColor="text1"/>
+        </w:rPr>
+      </w:pPr>
+    </w:p>
+    <w:p>
+      <w:pPr>
+        <w:jc w:val="both"/>
+        <w:rPr>
+          <w:rFonts w:ascii="Arial" w:eastAsia="Arial" w:hAnsi="Arial" w:cs="Arial"/>
+          <w:color w:val="000000" w:themeColor="text1"/>
+        </w:rPr>
+      </w:pPr>
+    </w:p>
+    <w:p>
+      <w:pPr>
+        <w:jc w:val="both"/>
+        <w:rPr>
+          <w:rFonts w:ascii="Arial" w:eastAsia="Arial" w:hAnsi="Arial" w:cs="Arial"/>
+          <w:color w:val="000000" w:themeColor="text1"/>
+        </w:rPr>
+      </w:pPr>
+    </w:p>
+    <w:p>
+      <w:pPr>
+        <w:jc w:val="both"/>
+        <w:rPr>
+          <w:rFonts w:ascii="Arial" w:eastAsia="Arial" w:hAnsi="Arial" w:cs="Arial"/>
+          <w:color w:val="000000" w:themeColor="text1"/>
+        </w:rPr>
+      </w:pPr>
+    </w:p>
+    <w:p>
+      <w:pPr>
+        <w:jc w:val="both"/>
+        <w:rPr>
+          <w:rFonts w:ascii="Arial" w:eastAsia="Arial" w:hAnsi="Arial" w:cs="Arial"/>
+          <w:color w:val="000000" w:themeColor="text1"/>
+        </w:rPr>
+      </w:pPr>
+    </w:p>
+    <w:p>
+      <w:pPr>
+        <w:jc w:val="both"/>
+        <w:rPr>
+          <w:rFonts w:ascii="Arial" w:eastAsia="Arial" w:hAnsi="Arial" w:cs="Arial"/>
+          <w:color w:val="000000" w:themeColor="text1"/>
+        </w:rPr>
+      </w:pPr>
+    </w:p>
+    <w:p>
+      <w:pPr>
+        <w:jc w:val="both"/>
+        <w:rPr>
+          <w:rFonts w:ascii="Arial" w:eastAsia="Arial" w:hAnsi="Arial" w:cs="Arial"/>
+          <w:color w:val="000000" w:themeColor="text1"/>
+        </w:rPr>
+      </w:pPr>
+    </w:p>
+    <w:p>
+      <w:pPr>
+        <w:jc w:val="both"/>
+        <w:rPr>
+          <w:rFonts w:ascii="Arial" w:eastAsia="Arial" w:hAnsi="Arial" w:cs="Arial"/>
+          <w:color w:val="000000" w:themeColor="text1"/>
+        </w:rPr>
+      </w:pPr>
+    </w:p>
+    <w:p>
+      <w:pPr>
+        <w:jc w:val="both"/>
+        <w:rPr>
+          <w:rFonts w:ascii="Arial" w:eastAsia="Arial" w:hAnsi="Arial" w:cs="Arial"/>
+          <w:color w:val="000000" w:themeColor="text1"/>
+        </w:rPr>
+      </w:pPr>
+    </w:p>
+    <w:p>
+      <w:pPr>
+        <w:jc w:val="both"/>
+        <w:rPr>
+          <w:rFonts w:ascii="Arial" w:eastAsia="Arial" w:hAnsi="Arial" w:cs="Arial"/>
+          <w:color w:val="000000" w:themeColor="text1"/>
+        </w:rPr>
+      </w:pPr>
+    </w:p>
+    <w:p>
+      <w:pPr>
+        <w:jc w:val="both"/>
+        <w:rPr>
+          <w:rFonts w:ascii="Arial" w:eastAsia="Arial" w:hAnsi="Arial" w:cs="Arial"/>
+          <w:color w:val="000000" w:themeColor="text1"/>
+        </w:rPr>
+      </w:pPr>
+    </w:p>
+    <w:p>
+      <w:pPr>
+        <w:jc w:val="both"/>
+        <w:rPr>
+          <w:rFonts w:ascii="Arial" w:eastAsia="Arial" w:hAnsi="Arial" w:cs="Arial"/>
+          <w:color w:val="000000" w:themeColor="text1"/>
+        </w:rPr>
+      </w:pPr>
+    </w:p>
+    <w:p>
+      <w:pPr>
+        <w:jc w:val="both"/>
+        <w:rPr>
+          <w:rFonts w:ascii="Arial" w:eastAsia="Arial" w:hAnsi="Arial" w:cs="Arial"/>
+          <w:color w:val="000000" w:themeColor="text1"/>
+        </w:rPr>
+      </w:pPr>
+    </w:p>
+    <w:p>
+      <w:pPr>
+        <w:jc w:val="both"/>
+        <w:rPr>
+          <w:rFonts w:ascii="Arial" w:eastAsia="Arial" w:hAnsi="Arial" w:cs="Arial"/>
+          <w:color w:val="000000" w:themeColor="text1"/>
+        </w:rPr>
+      </w:pPr>
+    </w:p>
+    <w:p>
+      <w:pPr>
+        <w:jc w:val="both"/>
+        <w:rPr>
+          <w:rFonts w:ascii="Arial" w:eastAsia="Arial" w:hAnsi="Arial" w:cs="Arial"/>
+          <w:color w:val="000000" w:themeColor="text1"/>
+        </w:rPr>
+      </w:pPr>
+    </w:p>
+    <w:p>
+      <w:pPr>
+        <w:jc w:val="both"/>
+        <w:rPr>
+          <w:rFonts w:ascii="Arial" w:eastAsia="Arial" w:hAnsi="Arial" w:cs="Arial"/>
+          <w:color w:val="000000" w:themeColor="text1"/>
+        </w:rPr>
+      </w:pPr>
+    </w:p>
+    <w:p>
+      <w:pPr>
+        <w:pStyle w:val="Ttulo1"/>
+        <w:rPr>
+          <w:rFonts w:ascii="Arial" w:eastAsia="Arial" w:hAnsi="Arial" w:cs="Arial"/>
+          <w:color w:val="000000" w:themeColor="text1"/>
+        </w:rPr>
+      </w:pPr>
+      <w:bookmarkStart w:id="4" w:name="_Toc1992122112"/>
+      <w:proofErr w:type="spellStart"/>
+      <w:r>
+        <w:rPr>
+          <w:lang w:val="en-GB"/>
+        </w:rPr>
         <w:lastRenderedPageBreak/>
-        <w:t>Contenido:</w:t>
-      </w:r>
-      <w:bookmarkEnd w:id="2"/>
+        <w:t>Contenido</w:t>
+      </w:r>
+      <w:proofErr w:type="spellEnd"/>
+      <w:r>
+        <w:rPr>
+          <w:lang w:val="en-GB"/>
+        </w:rPr>
+        <w:t>:</w:t>
+      </w:r>
+      <w:bookmarkEnd w:id="4"/>
+    </w:p>
+    <w:p>
+      <w:pPr>
+        <w:jc w:val="both"/>
+        <w:rPr>
+          <w:rFonts w:ascii="Arial" w:eastAsia="Arial" w:hAnsi="Arial" w:cs="Arial"/>
+          <w:color w:val="000000" w:themeColor="text1"/>
+          <w:sz w:val="44"/>
+          <w:szCs w:val="44"/>
+        </w:rPr>
+      </w:pPr>
     </w:p>
     <w:p>
       <w:pPr>
@@ -1662,7 +2686,7 @@
     </w:p>
     <w:p>
       <w:pPr>
-        <w:pStyle w:val="Heading3"/>
+        <w:pStyle w:val="Ttulo3"/>
         <w:spacing w:before="281" w:after="281"/>
         <w:jc w:val="both"/>
         <w:rPr>
@@ -1671,7 +2695,7 @@
           <w:bCs/>
         </w:rPr>
       </w:pPr>
-      <w:bookmarkStart w:id="3" w:name="_Toc594046892"/>
+      <w:bookmarkStart w:id="5" w:name="_Toc594046892"/>
       <w:r>
         <w:rPr>
           <w:rFonts w:ascii="Arial" w:eastAsia="Arial" w:hAnsi="Arial" w:cs="Arial"/>
@@ -1680,11 +2704,11 @@
         </w:rPr>
         <w:t>1. Arquitectura de un WIS</w:t>
       </w:r>
-      <w:bookmarkEnd w:id="3"/>
-    </w:p>
-    <w:p>
-      <w:pPr>
-        <w:pStyle w:val="ListParagraph"/>
+      <w:bookmarkEnd w:id="5"/>
+    </w:p>
+    <w:p>
+      <w:pPr>
+        <w:pStyle w:val="Prrafodelista"/>
         <w:numPr>
           <w:ilvl w:val="0"/>
           <w:numId w:val="8"/>
@@ -1718,7 +2742,7 @@
     </w:p>
     <w:p>
       <w:pPr>
-        <w:pStyle w:val="ListParagraph"/>
+        <w:pStyle w:val="Prrafodelista"/>
         <w:numPr>
           <w:ilvl w:val="1"/>
           <w:numId w:val="8"/>
@@ -1738,7 +2762,7 @@
     </w:p>
     <w:p>
       <w:pPr>
-        <w:pStyle w:val="ListParagraph"/>
+        <w:pStyle w:val="Prrafodelista"/>
         <w:numPr>
           <w:ilvl w:val="1"/>
           <w:numId w:val="8"/>
@@ -1786,7 +2810,7 @@
     </w:p>
     <w:p>
       <w:pPr>
-        <w:pStyle w:val="ListParagraph"/>
+        <w:pStyle w:val="Prrafodelista"/>
         <w:numPr>
           <w:ilvl w:val="0"/>
           <w:numId w:val="8"/>
@@ -1820,7 +2844,7 @@
     </w:p>
     <w:p>
       <w:pPr>
-        <w:pStyle w:val="ListParagraph"/>
+        <w:pStyle w:val="Prrafodelista"/>
         <w:numPr>
           <w:ilvl w:val="1"/>
           <w:numId w:val="8"/>
@@ -1840,7 +2864,7 @@
     </w:p>
     <w:p>
       <w:pPr>
-        <w:pStyle w:val="ListParagraph"/>
+        <w:pStyle w:val="Prrafodelista"/>
         <w:numPr>
           <w:ilvl w:val="1"/>
           <w:numId w:val="8"/>
@@ -1888,7 +2912,7 @@
     </w:p>
     <w:p>
       <w:pPr>
-        <w:pStyle w:val="ListParagraph"/>
+        <w:pStyle w:val="Prrafodelista"/>
         <w:numPr>
           <w:ilvl w:val="0"/>
           <w:numId w:val="8"/>
@@ -1912,7 +2936,7 @@
     </w:p>
     <w:p>
       <w:pPr>
-        <w:pStyle w:val="ListParagraph"/>
+        <w:pStyle w:val="Prrafodelista"/>
         <w:numPr>
           <w:ilvl w:val="1"/>
           <w:numId w:val="8"/>
@@ -1932,7 +2956,7 @@
     </w:p>
     <w:p>
       <w:pPr>
-        <w:pStyle w:val="ListParagraph"/>
+        <w:pStyle w:val="Prrafodelista"/>
         <w:numPr>
           <w:ilvl w:val="1"/>
           <w:numId w:val="8"/>
@@ -1971,7 +2995,7 @@
     </w:p>
     <w:p>
       <w:pPr>
-        <w:pStyle w:val="Heading3"/>
+        <w:pStyle w:val="Ttulo3"/>
         <w:spacing w:before="281" w:after="281"/>
         <w:jc w:val="both"/>
         <w:rPr>
@@ -1980,7 +3004,7 @@
           <w:bCs/>
         </w:rPr>
       </w:pPr>
-      <w:bookmarkStart w:id="4" w:name="_Toc1876505658"/>
+      <w:bookmarkStart w:id="6" w:name="_Toc1876505658"/>
       <w:r>
         <w:rPr>
           <w:rFonts w:ascii="Arial" w:eastAsia="Arial" w:hAnsi="Arial" w:cs="Arial"/>
@@ -1989,11 +3013,11 @@
         </w:rPr>
         <w:t>2. Protocolos Web</w:t>
       </w:r>
-      <w:bookmarkEnd w:id="4"/>
-    </w:p>
-    <w:p>
-      <w:pPr>
-        <w:pStyle w:val="ListParagraph"/>
+      <w:bookmarkEnd w:id="6"/>
+    </w:p>
+    <w:p>
+      <w:pPr>
+        <w:pStyle w:val="Prrafodelista"/>
         <w:numPr>
           <w:ilvl w:val="0"/>
           <w:numId w:val="7"/>
@@ -2017,7 +3041,7 @@
     </w:p>
     <w:p>
       <w:pPr>
-        <w:pStyle w:val="ListParagraph"/>
+        <w:pStyle w:val="Prrafodelista"/>
         <w:numPr>
           <w:ilvl w:val="1"/>
           <w:numId w:val="7"/>
@@ -2037,7 +3061,7 @@
     </w:p>
     <w:p>
       <w:pPr>
-        <w:pStyle w:val="ListParagraph"/>
+        <w:pStyle w:val="Prrafodelista"/>
         <w:numPr>
           <w:ilvl w:val="1"/>
           <w:numId w:val="7"/>
@@ -2057,7 +3081,7 @@
     </w:p>
     <w:p>
       <w:pPr>
-        <w:pStyle w:val="ListParagraph"/>
+        <w:pStyle w:val="Prrafodelista"/>
         <w:numPr>
           <w:ilvl w:val="0"/>
           <w:numId w:val="7"/>
@@ -2081,7 +3105,7 @@
     </w:p>
     <w:p>
       <w:pPr>
-        <w:pStyle w:val="ListParagraph"/>
+        <w:pStyle w:val="Prrafodelista"/>
         <w:numPr>
           <w:ilvl w:val="1"/>
           <w:numId w:val="7"/>
@@ -2115,7 +3139,7 @@
     </w:p>
     <w:p>
       <w:pPr>
-        <w:pStyle w:val="ListParagraph"/>
+        <w:pStyle w:val="Prrafodelista"/>
         <w:numPr>
           <w:ilvl w:val="1"/>
           <w:numId w:val="7"/>
@@ -2154,7 +3178,7 @@
     </w:p>
     <w:p>
       <w:pPr>
-        <w:pStyle w:val="Heading3"/>
+        <w:pStyle w:val="Ttulo3"/>
         <w:spacing w:before="281" w:after="281"/>
         <w:jc w:val="both"/>
         <w:rPr>
@@ -2163,7 +3187,7 @@
           <w:bCs/>
         </w:rPr>
       </w:pPr>
-      <w:bookmarkStart w:id="5" w:name="_Toc1345326924"/>
+      <w:bookmarkStart w:id="7" w:name="_Toc1345326924"/>
       <w:r>
         <w:rPr>
           <w:rFonts w:ascii="Arial" w:eastAsia="Arial" w:hAnsi="Arial" w:cs="Arial"/>
@@ -2172,11 +3196,11 @@
         </w:rPr>
         <w:t>3. Bases de Datos Web</w:t>
       </w:r>
-      <w:bookmarkEnd w:id="5"/>
-    </w:p>
-    <w:p>
-      <w:pPr>
-        <w:pStyle w:val="ListParagraph"/>
+      <w:bookmarkEnd w:id="7"/>
+    </w:p>
+    <w:p>
+      <w:pPr>
+        <w:pStyle w:val="Prrafodelista"/>
         <w:numPr>
           <w:ilvl w:val="0"/>
           <w:numId w:val="6"/>
@@ -2196,7 +3220,7 @@
     </w:p>
     <w:p>
       <w:pPr>
-        <w:pStyle w:val="ListParagraph"/>
+        <w:pStyle w:val="Prrafodelista"/>
         <w:numPr>
           <w:ilvl w:val="0"/>
           <w:numId w:val="6"/>
@@ -2224,7 +3248,7 @@
     </w:p>
     <w:p>
       <w:pPr>
-        <w:pStyle w:val="ListParagraph"/>
+        <w:pStyle w:val="Prrafodelista"/>
         <w:numPr>
           <w:ilvl w:val="0"/>
           <w:numId w:val="6"/>
@@ -2285,7 +3309,7 @@
     </w:p>
     <w:p>
       <w:pPr>
-        <w:pStyle w:val="Heading3"/>
+        <w:pStyle w:val="Ttulo3"/>
         <w:spacing w:before="281" w:after="281"/>
         <w:jc w:val="both"/>
         <w:rPr>
@@ -2294,21 +3318,20 @@
           <w:bCs/>
         </w:rPr>
       </w:pPr>
-      <w:bookmarkStart w:id="6" w:name="_Toc197667181"/>
+      <w:bookmarkStart w:id="8" w:name="_Toc197667181"/>
       <w:r>
         <w:rPr>
           <w:rFonts w:ascii="Arial" w:eastAsia="Arial" w:hAnsi="Arial" w:cs="Arial"/>
           <w:b/>
           <w:bCs/>
         </w:rPr>
-        <w:lastRenderedPageBreak/>
         <w:t>4. Seguridad Web</w:t>
       </w:r>
-      <w:bookmarkEnd w:id="6"/>
-    </w:p>
-    <w:p>
-      <w:pPr>
-        <w:pStyle w:val="ListParagraph"/>
+      <w:bookmarkEnd w:id="8"/>
+    </w:p>
+    <w:p>
+      <w:pPr>
+        <w:pStyle w:val="Prrafodelista"/>
         <w:numPr>
           <w:ilvl w:val="0"/>
           <w:numId w:val="5"/>
@@ -2328,7 +3351,7 @@
     </w:p>
     <w:p>
       <w:pPr>
-        <w:pStyle w:val="ListParagraph"/>
+        <w:pStyle w:val="Prrafodelista"/>
         <w:numPr>
           <w:ilvl w:val="1"/>
           <w:numId w:val="5"/>
@@ -2356,7 +3379,7 @@
     </w:p>
     <w:p>
       <w:pPr>
-        <w:pStyle w:val="ListParagraph"/>
+        <w:pStyle w:val="Prrafodelista"/>
         <w:numPr>
           <w:ilvl w:val="1"/>
           <w:numId w:val="5"/>
@@ -2384,7 +3407,7 @@
     </w:p>
     <w:p>
       <w:pPr>
-        <w:pStyle w:val="ListParagraph"/>
+        <w:pStyle w:val="Prrafodelista"/>
         <w:numPr>
           <w:ilvl w:val="1"/>
           <w:numId w:val="5"/>
@@ -2417,7 +3440,7 @@
     </w:p>
     <w:p>
       <w:pPr>
-        <w:pStyle w:val="Heading3"/>
+        <w:pStyle w:val="Ttulo3"/>
         <w:spacing w:before="281" w:after="281"/>
         <w:jc w:val="both"/>
         <w:rPr>
@@ -2426,7 +3449,7 @@
           <w:bCs/>
         </w:rPr>
       </w:pPr>
-      <w:bookmarkStart w:id="7" w:name="_Toc845878212"/>
+      <w:bookmarkStart w:id="9" w:name="_Toc845878212"/>
       <w:r>
         <w:rPr>
           <w:rFonts w:ascii="Arial" w:eastAsia="Arial" w:hAnsi="Arial" w:cs="Arial"/>
@@ -2435,11 +3458,11 @@
         </w:rPr>
         <w:t>5. Lenguajes y Tecnologías Clave</w:t>
       </w:r>
-      <w:bookmarkEnd w:id="7"/>
-    </w:p>
-    <w:p>
-      <w:pPr>
-        <w:pStyle w:val="ListParagraph"/>
+      <w:bookmarkEnd w:id="9"/>
+    </w:p>
+    <w:p>
+      <w:pPr>
+        <w:pStyle w:val="Prrafodelista"/>
         <w:numPr>
           <w:ilvl w:val="0"/>
           <w:numId w:val="4"/>
@@ -2477,7 +3500,7 @@
     </w:p>
     <w:p>
       <w:pPr>
-        <w:pStyle w:val="ListParagraph"/>
+        <w:pStyle w:val="Prrafodelista"/>
         <w:numPr>
           <w:ilvl w:val="0"/>
           <w:numId w:val="4"/>
@@ -2486,29 +3509,36 @@
         <w:jc w:val="both"/>
         <w:rPr>
           <w:rFonts w:ascii="Arial" w:eastAsia="Arial" w:hAnsi="Arial" w:cs="Arial"/>
-          <w:lang w:val="en-US"/>
-        </w:rPr>
-      </w:pPr>
+        </w:rPr>
+      </w:pPr>
+      <w:proofErr w:type="spellStart"/>
       <w:r>
         <w:rPr>
           <w:rFonts w:ascii="Arial" w:eastAsia="Arial" w:hAnsi="Arial" w:cs="Arial"/>
           <w:b/>
           <w:bCs/>
-          <w:lang w:val="en-US"/>
-        </w:rPr>
-        <w:t>Backend:</w:t>
-      </w:r>
-      <w:r>
-        <w:rPr>
-          <w:rFonts w:ascii="Arial" w:eastAsia="Arial" w:hAnsi="Arial" w:cs="Arial"/>
-          <w:lang w:val="en-US"/>
+        </w:rPr>
+        <w:t>Backend</w:t>
+      </w:r>
+      <w:proofErr w:type="spellEnd"/>
+      <w:r>
+        <w:rPr>
+          <w:rFonts w:ascii="Arial" w:eastAsia="Arial" w:hAnsi="Arial" w:cs="Arial"/>
+          <w:b/>
+          <w:bCs/>
+        </w:rPr>
+        <w:t>:</w:t>
+      </w:r>
+      <w:r>
+        <w:rPr>
+          <w:rFonts w:ascii="Arial" w:eastAsia="Arial" w:hAnsi="Arial" w:cs="Arial"/>
         </w:rPr>
         <w:t xml:space="preserve"> Java, Python, JavaScript (Node.js), PHP.</w:t>
       </w:r>
     </w:p>
     <w:p>
       <w:pPr>
-        <w:pStyle w:val="ListParagraph"/>
+        <w:pStyle w:val="Prrafodelista"/>
         <w:numPr>
           <w:ilvl w:val="0"/>
           <w:numId w:val="4"/>
@@ -2536,7 +3566,7 @@
     </w:p>
     <w:p>
       <w:pPr>
-        <w:pStyle w:val="ListParagraph"/>
+        <w:pStyle w:val="Prrafodelista"/>
         <w:numPr>
           <w:ilvl w:val="0"/>
           <w:numId w:val="4"/>
@@ -2593,7 +3623,7 @@
     </w:p>
     <w:p>
       <w:pPr>
-        <w:pStyle w:val="Heading3"/>
+        <w:pStyle w:val="Ttulo3"/>
         <w:spacing w:before="281" w:after="281"/>
         <w:jc w:val="both"/>
         <w:rPr>
@@ -2602,7 +3632,7 @@
           <w:bCs/>
         </w:rPr>
       </w:pPr>
-      <w:bookmarkStart w:id="8" w:name="_Toc1625708899"/>
+      <w:bookmarkStart w:id="10" w:name="_Toc1625708899"/>
       <w:r>
         <w:rPr>
           <w:rFonts w:ascii="Arial" w:eastAsia="Arial" w:hAnsi="Arial" w:cs="Arial"/>
@@ -2611,11 +3641,11 @@
         </w:rPr>
         <w:t>6. Diseño y Usabilidad</w:t>
       </w:r>
-      <w:bookmarkEnd w:id="8"/>
-    </w:p>
-    <w:p>
-      <w:pPr>
-        <w:pStyle w:val="ListParagraph"/>
+      <w:bookmarkEnd w:id="10"/>
+    </w:p>
+    <w:p>
+      <w:pPr>
+        <w:pStyle w:val="Prrafodelista"/>
         <w:numPr>
           <w:ilvl w:val="0"/>
           <w:numId w:val="2"/>
@@ -2635,7 +3665,7 @@
     </w:p>
     <w:p>
       <w:pPr>
-        <w:pStyle w:val="ListParagraph"/>
+        <w:pStyle w:val="Prrafodelista"/>
         <w:numPr>
           <w:ilvl w:val="0"/>
           <w:numId w:val="2"/>
@@ -2660,7 +3690,7 @@
     </w:p>
     <w:p>
       <w:pPr>
-        <w:pStyle w:val="Heading3"/>
+        <w:pStyle w:val="Ttulo3"/>
         <w:spacing w:before="281" w:after="281"/>
         <w:jc w:val="both"/>
         <w:rPr>
@@ -2669,7 +3699,7 @@
           <w:bCs/>
         </w:rPr>
       </w:pPr>
-      <w:bookmarkStart w:id="9" w:name="_Toc2141658342"/>
+      <w:bookmarkStart w:id="11" w:name="_Toc2141658342"/>
       <w:r>
         <w:rPr>
           <w:rFonts w:ascii="Arial" w:eastAsia="Arial" w:hAnsi="Arial" w:cs="Arial"/>
@@ -2678,11 +3708,11 @@
         </w:rPr>
         <w:t>7. Pruebas y Mantenimiento</w:t>
       </w:r>
-      <w:bookmarkEnd w:id="9"/>
-    </w:p>
-    <w:p>
-      <w:pPr>
-        <w:pStyle w:val="ListParagraph"/>
+      <w:bookmarkEnd w:id="11"/>
+    </w:p>
+    <w:p>
+      <w:pPr>
+        <w:pStyle w:val="Prrafodelista"/>
         <w:numPr>
           <w:ilvl w:val="0"/>
           <w:numId w:val="1"/>
@@ -2710,7 +3740,7 @@
     </w:p>
     <w:p>
       <w:pPr>
-        <w:pStyle w:val="ListParagraph"/>
+        <w:pStyle w:val="Prrafodelista"/>
         <w:numPr>
           <w:ilvl w:val="0"/>
           <w:numId w:val="1"/>
@@ -2738,33 +3768,44 @@
     </w:p>
     <w:p>
       <w:pPr>
-        <w:rPr>
-          <w:rFonts w:ascii="Arial" w:eastAsia="Arial" w:hAnsi="Arial" w:cs="Arial"/>
-          <w:color w:val="000000" w:themeColor="text1"/>
-        </w:rPr>
-      </w:pPr>
-      <w:r>
-        <w:rPr>
-          <w:rFonts w:ascii="Arial" w:eastAsia="Arial" w:hAnsi="Arial" w:cs="Arial"/>
-          <w:color w:val="000000" w:themeColor="text1"/>
-        </w:rPr>
-        <w:br w:type="page"/>
-      </w:r>
-    </w:p>
-    <w:p>
-      <w:pPr>
-        <w:pStyle w:val="Heading1"/>
-        <w:rPr>
-          <w:rFonts w:ascii="Arial" w:eastAsia="Arial" w:hAnsi="Arial" w:cs="Arial"/>
-          <w:color w:val="000000" w:themeColor="text1"/>
-        </w:rPr>
-      </w:pPr>
-      <w:bookmarkStart w:id="10" w:name="_Toc813639586"/>
-      <w:r>
-        <w:lastRenderedPageBreak/>
+        <w:jc w:val="both"/>
+        <w:rPr>
+          <w:rFonts w:ascii="Arial" w:eastAsia="Arial" w:hAnsi="Arial" w:cs="Arial"/>
+          <w:color w:val="000000" w:themeColor="text1"/>
+        </w:rPr>
+      </w:pPr>
+    </w:p>
+    <w:p>
+      <w:pPr>
+        <w:jc w:val="both"/>
+        <w:rPr>
+          <w:rFonts w:ascii="Arial" w:eastAsia="Arial" w:hAnsi="Arial" w:cs="Arial"/>
+          <w:color w:val="000000" w:themeColor="text1"/>
+        </w:rPr>
+      </w:pPr>
+    </w:p>
+    <w:p>
+      <w:pPr>
+        <w:jc w:val="both"/>
+        <w:rPr>
+          <w:rFonts w:ascii="Arial" w:eastAsia="Arial" w:hAnsi="Arial" w:cs="Arial"/>
+          <w:color w:val="000000" w:themeColor="text1"/>
+        </w:rPr>
+      </w:pPr>
+    </w:p>
+    <w:p>
+      <w:pPr>
+        <w:pStyle w:val="Ttulo1"/>
+        <w:rPr>
+          <w:rFonts w:ascii="Arial" w:eastAsia="Arial" w:hAnsi="Arial" w:cs="Arial"/>
+          <w:color w:val="000000" w:themeColor="text1"/>
+        </w:rPr>
+      </w:pPr>
+      <w:bookmarkStart w:id="12" w:name="_Toc813639586"/>
+      <w:r>
         <w:t>Conclusiones:</w:t>
       </w:r>
-      <w:bookmarkEnd w:id="10"/>
+      <w:bookmarkEnd w:id="12"/>
     </w:p>
     <w:p>
       <w:pPr>
@@ -2816,15 +3857,13 @@
         </w:rPr>
         <w:t xml:space="preserve"> de </w:t>
       </w:r>
-      <w:proofErr w:type="gramStart"/>
-      <w:r>
-        <w:rPr>
-          <w:rFonts w:ascii="Arial" w:eastAsia="Arial" w:hAnsi="Arial" w:cs="Arial"/>
-          <w:color w:val="000000" w:themeColor="text1"/>
-        </w:rPr>
-        <w:t>los mismos</w:t>
-      </w:r>
-      <w:proofErr w:type="gramEnd"/>
+      <w:r>
+        <w:rPr>
+          <w:rFonts w:ascii="Arial" w:eastAsia="Arial" w:hAnsi="Arial" w:cs="Arial"/>
+          <w:color w:val="000000" w:themeColor="text1"/>
+        </w:rPr>
+        <w:t>estos</w:t>
+      </w:r>
       <w:r>
         <w:rPr>
           <w:rFonts w:ascii="Arial" w:eastAsia="Arial" w:hAnsi="Arial" w:cs="Arial"/>
@@ -2838,12 +3877,44 @@
           <w:color w:val="000000" w:themeColor="text1"/>
         </w:rPr>
         <w:t>.</w:t>
+      </w:r>
+    </w:p>
+    <w:p>
+      <w:pPr>
+        <w:pStyle w:val="Ttulo1"/>
+      </w:pPr>
+      <w:r>
+        <w:lastRenderedPageBreak/>
+        <w:t>Bibliografía</w:t>
+      </w:r>
+      <w:r>
+        <w:t>:</w:t>
+      </w:r>
+    </w:p>
+    <w:p>
+      <w:pPr>
+        <w:rPr>
+          <w:rFonts w:ascii="Arial" w:hAnsi="Arial" w:cs="Arial"/>
+        </w:rPr>
+      </w:pPr>
+    </w:p>
+    <w:p>
+      <w:pPr>
+        <w:rPr>
+          <w:rFonts w:ascii="Arial" w:hAnsi="Arial" w:cs="Arial"/>
+        </w:rPr>
+      </w:pPr>
+      <w:r>
+        <w:rPr>
+          <w:rFonts w:ascii="Arial" w:hAnsi="Arial" w:cs="Arial"/>
+        </w:rPr>
+        <w:t xml:space="preserve">En blanco intencionadamente. </w:t>
       </w:r>
     </w:p>
     <w:p/>
     <w:sectPr>
-      <w:headerReference w:type="default" r:id="rId9"/>
-      <w:footerReference w:type="default" r:id="rId10"/>
+      <w:headerReference w:type="default" r:id="rId14"/>
+      <w:footerReference w:type="default" r:id="rId15"/>
       <w:pgSz w:w="11906" w:h="16838"/>
       <w:pgMar w:top="1440" w:right="1440" w:bottom="1440" w:left="1440" w:header="720" w:footer="720" w:gutter="0"/>
       <w:cols w:space="720"/>
@@ -2901,7 +3972,7 @@
         </w:tcPr>
         <w:p>
           <w:pPr>
-            <w:pStyle w:val="Header"/>
+            <w:pStyle w:val="Encabezado"/>
             <w:ind w:left="-115"/>
           </w:pPr>
         </w:p>
@@ -2912,7 +3983,7 @@
         </w:tcPr>
         <w:p>
           <w:pPr>
-            <w:pStyle w:val="Header"/>
+            <w:pStyle w:val="Encabezado"/>
             <w:jc w:val="center"/>
           </w:pPr>
         </w:p>
@@ -2923,7 +3994,7 @@
         </w:tcPr>
         <w:p>
           <w:pPr>
-            <w:pStyle w:val="Header"/>
+            <w:pStyle w:val="Encabezado"/>
             <w:ind w:right="-115"/>
             <w:jc w:val="right"/>
           </w:pPr>
@@ -2933,7 +4004,7 @@
   </w:tbl>
   <w:p>
     <w:pPr>
-      <w:pStyle w:val="Footer"/>
+      <w:pStyle w:val="Piedepgina"/>
     </w:pPr>
   </w:p>
 </w:ftr>
@@ -2968,7 +4039,7 @@
 <w:hdr xmlns:wpc="http://schemas.microsoft.com/office/word/2010/wordprocessingCanvas" xmlns:cx="http://schemas.microsoft.com/office/drawing/2014/chartex" xmlns:cx1="http://schemas.microsoft.com/office/drawing/2015/9/8/chartex" xmlns:cx2="http://schemas.microsoft.com/office/drawing/2015/10/21/chartex" xmlns:cx3="http://schemas.microsoft.com/office/drawing/2016/5/9/chartex" xmlns:cx4="http://schemas.microsoft.com/office/drawing/2016/5/10/chartex" xmlns:cx5="http://schemas.microsoft.com/office/drawing/2016/5/11/chartex" xmlns:cx6="http://schemas.microsoft.com/office/drawing/2016/5/12/chartex" xmlns:cx7="http://schemas.microsoft.com/office/drawing/2016/5/13/chartex" xmlns:cx8="http://schemas.microsoft.com/office/drawing/2016/5/14/chartex" xmlns:mc="http://schemas.openxmlformats.org/markup-compatibility/2006" xmlns:aink="http://schemas.microsoft.com/office/drawing/2016/ink" xmlns:am3d="http://schemas.microsoft.com/office/drawing/2017/model3d" xmlns:o="urn:schemas-microsoft-com:office:office" xmlns:oel="http://schemas.microsoft.com/office/2019/extlst" xmlns:r="http://schemas.openxmlformats.org/officeDocument/2006/relationships" xmlns:m="http://schemas.openxmlformats.org/officeDocument/2006/math" xmlns:v="urn:schemas-microsoft-com:vml" xmlns:wp14="http://schemas.microsoft.com/office/word/2010/wordprocessingDrawing" xmlns:wp="http://schemas.openxmlformats.org/drawingml/2006/wordprocessingDrawing" xmlns:w10="urn:schemas-microsoft-com:office:word" xmlns:w="http://schemas.openxmlformats.org/wordprocessingml/2006/main" xmlns:w14="http://schemas.microsoft.com/office/word/2010/wordml" xmlns:w15="http://schemas.microsoft.com/office/word/2012/wordml" xmlns:w16cex="http://schemas.microsoft.com/office/word/2018/wordml/cex" xmlns:w16cid="http://schemas.microsoft.com/office/word/2016/wordml/cid" xmlns:w16="http://schemas.microsoft.com/office/word/2018/wordml" xmlns:w16du="http://schemas.microsoft.com/office/word/2023/wordml/word16du" xmlns:w16sdtdh="http://schemas.microsoft.com/office/word/2020/wordml/sdtdatahash" xmlns:w16sdtfl="http://schemas.microsoft.com/office/word/2024/wordml/sdtformatlock" xmlns:w16se="http://schemas.microsoft.com/office/word/2015/wordml/symex" xmlns:wpg="http://schemas.microsoft.com/office/word/2010/wordprocessingGroup" xmlns:wpi="http://schemas.microsoft.com/office/word/2010/wordprocessingInk" xmlns:wne="http://schemas.microsoft.com/office/word/2006/wordml" xmlns:wps="http://schemas.microsoft.com/office/word/2010/wordprocessingShape" mc:Ignorable="w14 w15 w16se w16cid w16 w16cex w16sdtdh w16sdtfl w16du wp14">
   <w:p>
     <w:pPr>
-      <w:pStyle w:val="Header"/>
+      <w:pStyle w:val="Encabezado"/>
     </w:pPr>
   </w:p>
 </w:hdr>
@@ -2979,8 +4050,8 @@
   <w:abstractNum w:abstractNumId="0" w15:restartNumberingAfterBreak="0">
     <w:nsid w:val="0BA25EC2"/>
     <w:multiLevelType w:val="hybridMultilevel"/>
-    <w:tmpl w:val="8B5CBEB0"/>
-    <w:lvl w:ilvl="0" w:tplc="0A98AAEC">
+    <w:tmpl w:val="4BD813B2"/>
+    <w:lvl w:ilvl="0" w:tplc="D7AEC0C4">
       <w:start w:val="1"/>
       <w:numFmt w:val="bullet"/>
       <w:lvlText w:val=""/>
@@ -2992,7 +4063,7 @@
         <w:rFonts w:ascii="Symbol" w:hAnsi="Symbol" w:hint="default"/>
       </w:rPr>
     </w:lvl>
-    <w:lvl w:ilvl="1" w:tplc="CC22C852">
+    <w:lvl w:ilvl="1" w:tplc="CB169A1A">
       <w:start w:val="1"/>
       <w:numFmt w:val="bullet"/>
       <w:lvlText w:val="o"/>
@@ -3004,7 +4075,7 @@
         <w:rFonts w:ascii="Courier New" w:hAnsi="Courier New" w:hint="default"/>
       </w:rPr>
     </w:lvl>
-    <w:lvl w:ilvl="2" w:tplc="73145966">
+    <w:lvl w:ilvl="2" w:tplc="5AA84DCA">
       <w:start w:val="1"/>
       <w:numFmt w:val="bullet"/>
       <w:lvlText w:val=""/>
@@ -3016,7 +4087,7 @@
         <w:rFonts w:ascii="Wingdings" w:hAnsi="Wingdings" w:hint="default"/>
       </w:rPr>
     </w:lvl>
-    <w:lvl w:ilvl="3" w:tplc="10D8AF02">
+    <w:lvl w:ilvl="3" w:tplc="C250EBFC">
       <w:start w:val="1"/>
       <w:numFmt w:val="bullet"/>
       <w:lvlText w:val=""/>
@@ -3028,7 +4099,7 @@
         <w:rFonts w:ascii="Symbol" w:hAnsi="Symbol" w:hint="default"/>
       </w:rPr>
     </w:lvl>
-    <w:lvl w:ilvl="4" w:tplc="81BEB48A">
+    <w:lvl w:ilvl="4" w:tplc="E55C97A2">
       <w:start w:val="1"/>
       <w:numFmt w:val="bullet"/>
       <w:lvlText w:val="o"/>
@@ -3040,7 +4111,7 @@
         <w:rFonts w:ascii="Courier New" w:hAnsi="Courier New" w:hint="default"/>
       </w:rPr>
     </w:lvl>
-    <w:lvl w:ilvl="5" w:tplc="AA74B6A6">
+    <w:lvl w:ilvl="5" w:tplc="AF8E6D3A">
       <w:start w:val="1"/>
       <w:numFmt w:val="bullet"/>
       <w:lvlText w:val=""/>
@@ -3052,7 +4123,7 @@
         <w:rFonts w:ascii="Wingdings" w:hAnsi="Wingdings" w:hint="default"/>
       </w:rPr>
     </w:lvl>
-    <w:lvl w:ilvl="6" w:tplc="73620C7C">
+    <w:lvl w:ilvl="6" w:tplc="B588C1D4">
       <w:start w:val="1"/>
       <w:numFmt w:val="bullet"/>
       <w:lvlText w:val=""/>
@@ -3064,7 +4135,7 @@
         <w:rFonts w:ascii="Symbol" w:hAnsi="Symbol" w:hint="default"/>
       </w:rPr>
     </w:lvl>
-    <w:lvl w:ilvl="7" w:tplc="4A6EE020">
+    <w:lvl w:ilvl="7" w:tplc="73D637A2">
       <w:start w:val="1"/>
       <w:numFmt w:val="bullet"/>
       <w:lvlText w:val="o"/>
@@ -3076,7 +4147,7 @@
         <w:rFonts w:ascii="Courier New" w:hAnsi="Courier New" w:hint="default"/>
       </w:rPr>
     </w:lvl>
-    <w:lvl w:ilvl="8" w:tplc="C5FABFBC">
+    <w:lvl w:ilvl="8" w:tplc="B2469766">
       <w:start w:val="1"/>
       <w:numFmt w:val="bullet"/>
       <w:lvlText w:val=""/>
@@ -3092,8 +4163,8 @@
   <w:abstractNum w:abstractNumId="1" w15:restartNumberingAfterBreak="0">
     <w:nsid w:val="1B46C0A4"/>
     <w:multiLevelType w:val="hybridMultilevel"/>
-    <w:tmpl w:val="F740E318"/>
-    <w:lvl w:ilvl="0" w:tplc="D39EF302">
+    <w:tmpl w:val="218EA470"/>
+    <w:lvl w:ilvl="0" w:tplc="D3945C4A">
       <w:start w:val="1"/>
       <w:numFmt w:val="bullet"/>
       <w:lvlText w:val=""/>
@@ -3105,7 +4176,7 @@
         <w:rFonts w:ascii="Symbol" w:hAnsi="Symbol" w:hint="default"/>
       </w:rPr>
     </w:lvl>
-    <w:lvl w:ilvl="1" w:tplc="5F34B308">
+    <w:lvl w:ilvl="1" w:tplc="FA5893B0">
       <w:start w:val="1"/>
       <w:numFmt w:val="bullet"/>
       <w:lvlText w:val="o"/>
@@ -3117,7 +4188,7 @@
         <w:rFonts w:ascii="Courier New" w:hAnsi="Courier New" w:hint="default"/>
       </w:rPr>
     </w:lvl>
-    <w:lvl w:ilvl="2" w:tplc="C8363B98">
+    <w:lvl w:ilvl="2" w:tplc="66868838">
       <w:start w:val="1"/>
       <w:numFmt w:val="bullet"/>
       <w:lvlText w:val=""/>
@@ -3129,7 +4200,7 @@
         <w:rFonts w:ascii="Wingdings" w:hAnsi="Wingdings" w:hint="default"/>
       </w:rPr>
     </w:lvl>
-    <w:lvl w:ilvl="3" w:tplc="A064BD02">
+    <w:lvl w:ilvl="3" w:tplc="5B320FD0">
       <w:start w:val="1"/>
       <w:numFmt w:val="bullet"/>
       <w:lvlText w:val=""/>
@@ -3141,7 +4212,7 @@
         <w:rFonts w:ascii="Symbol" w:hAnsi="Symbol" w:hint="default"/>
       </w:rPr>
     </w:lvl>
-    <w:lvl w:ilvl="4" w:tplc="91F86FEC">
+    <w:lvl w:ilvl="4" w:tplc="EE4A1814">
       <w:start w:val="1"/>
       <w:numFmt w:val="bullet"/>
       <w:lvlText w:val="o"/>
@@ -3153,7 +4224,7 @@
         <w:rFonts w:ascii="Courier New" w:hAnsi="Courier New" w:hint="default"/>
       </w:rPr>
     </w:lvl>
-    <w:lvl w:ilvl="5" w:tplc="4EB84EC0">
+    <w:lvl w:ilvl="5" w:tplc="35043D7C">
       <w:start w:val="1"/>
       <w:numFmt w:val="bullet"/>
       <w:lvlText w:val=""/>
@@ -3165,7 +4236,7 @@
         <w:rFonts w:ascii="Wingdings" w:hAnsi="Wingdings" w:hint="default"/>
       </w:rPr>
     </w:lvl>
-    <w:lvl w:ilvl="6" w:tplc="6CE88DC0">
+    <w:lvl w:ilvl="6" w:tplc="1A707E66">
       <w:start w:val="1"/>
       <w:numFmt w:val="bullet"/>
       <w:lvlText w:val=""/>
@@ -3177,7 +4248,7 @@
         <w:rFonts w:ascii="Symbol" w:hAnsi="Symbol" w:hint="default"/>
       </w:rPr>
     </w:lvl>
-    <w:lvl w:ilvl="7" w:tplc="66C4EAFA">
+    <w:lvl w:ilvl="7" w:tplc="8E50FBA8">
       <w:start w:val="1"/>
       <w:numFmt w:val="bullet"/>
       <w:lvlText w:val="o"/>
@@ -3189,7 +4260,7 @@
         <w:rFonts w:ascii="Courier New" w:hAnsi="Courier New" w:hint="default"/>
       </w:rPr>
     </w:lvl>
-    <w:lvl w:ilvl="8" w:tplc="2156507E">
+    <w:lvl w:ilvl="8" w:tplc="18E8E046">
       <w:start w:val="1"/>
       <w:numFmt w:val="bullet"/>
       <w:lvlText w:val=""/>
@@ -3205,8 +4276,8 @@
   <w:abstractNum w:abstractNumId="2" w15:restartNumberingAfterBreak="0">
     <w:nsid w:val="2D111904"/>
     <w:multiLevelType w:val="hybridMultilevel"/>
-    <w:tmpl w:val="D04A37A6"/>
-    <w:lvl w:ilvl="0" w:tplc="5A7EE9F2">
+    <w:tmpl w:val="EFB81C88"/>
+    <w:lvl w:ilvl="0" w:tplc="CF7A364A">
       <w:start w:val="1"/>
       <w:numFmt w:val="bullet"/>
       <w:lvlText w:val=""/>
@@ -3218,7 +4289,7 @@
         <w:rFonts w:ascii="Symbol" w:hAnsi="Symbol" w:hint="default"/>
       </w:rPr>
     </w:lvl>
-    <w:lvl w:ilvl="1" w:tplc="684A6B92">
+    <w:lvl w:ilvl="1" w:tplc="4322F25C">
       <w:start w:val="1"/>
       <w:numFmt w:val="bullet"/>
       <w:lvlText w:val="o"/>
@@ -3230,7 +4301,7 @@
         <w:rFonts w:ascii="Courier New" w:hAnsi="Courier New" w:hint="default"/>
       </w:rPr>
     </w:lvl>
-    <w:lvl w:ilvl="2" w:tplc="4718C6BE">
+    <w:lvl w:ilvl="2" w:tplc="348649D8">
       <w:start w:val="1"/>
       <w:numFmt w:val="bullet"/>
       <w:lvlText w:val=""/>
@@ -3242,7 +4313,7 @@
         <w:rFonts w:ascii="Wingdings" w:hAnsi="Wingdings" w:hint="default"/>
       </w:rPr>
     </w:lvl>
-    <w:lvl w:ilvl="3" w:tplc="0D6C3A3A">
+    <w:lvl w:ilvl="3" w:tplc="4F366516">
       <w:start w:val="1"/>
       <w:numFmt w:val="bullet"/>
       <w:lvlText w:val=""/>
@@ -3254,7 +4325,7 @@
         <w:rFonts w:ascii="Symbol" w:hAnsi="Symbol" w:hint="default"/>
       </w:rPr>
     </w:lvl>
-    <w:lvl w:ilvl="4" w:tplc="3E802422">
+    <w:lvl w:ilvl="4" w:tplc="83586BFA">
       <w:start w:val="1"/>
       <w:numFmt w:val="bullet"/>
       <w:lvlText w:val="o"/>
@@ -3266,7 +4337,7 @@
         <w:rFonts w:ascii="Courier New" w:hAnsi="Courier New" w:hint="default"/>
       </w:rPr>
     </w:lvl>
-    <w:lvl w:ilvl="5" w:tplc="AC302E4E">
+    <w:lvl w:ilvl="5" w:tplc="CAC0BB70">
       <w:start w:val="1"/>
       <w:numFmt w:val="bullet"/>
       <w:lvlText w:val=""/>
@@ -3278,7 +4349,7 @@
         <w:rFonts w:ascii="Wingdings" w:hAnsi="Wingdings" w:hint="default"/>
       </w:rPr>
     </w:lvl>
-    <w:lvl w:ilvl="6" w:tplc="DE9224B4">
+    <w:lvl w:ilvl="6" w:tplc="35008F1C">
       <w:start w:val="1"/>
       <w:numFmt w:val="bullet"/>
       <w:lvlText w:val=""/>
@@ -3290,7 +4361,7 @@
         <w:rFonts w:ascii="Symbol" w:hAnsi="Symbol" w:hint="default"/>
       </w:rPr>
     </w:lvl>
-    <w:lvl w:ilvl="7" w:tplc="5EF09C4E">
+    <w:lvl w:ilvl="7" w:tplc="BB3200F8">
       <w:start w:val="1"/>
       <w:numFmt w:val="bullet"/>
       <w:lvlText w:val="o"/>
@@ -3302,7 +4373,7 @@
         <w:rFonts w:ascii="Courier New" w:hAnsi="Courier New" w:hint="default"/>
       </w:rPr>
     </w:lvl>
-    <w:lvl w:ilvl="8" w:tplc="CFB6F8A6">
+    <w:lvl w:ilvl="8" w:tplc="6896DF18">
       <w:start w:val="1"/>
       <w:numFmt w:val="bullet"/>
       <w:lvlText w:val=""/>
@@ -3318,8 +4389,8 @@
   <w:abstractNum w:abstractNumId="3" w15:restartNumberingAfterBreak="0">
     <w:nsid w:val="312F82FF"/>
     <w:multiLevelType w:val="hybridMultilevel"/>
-    <w:tmpl w:val="B7502136"/>
-    <w:lvl w:ilvl="0" w:tplc="77F0BBCC">
+    <w:tmpl w:val="FB523828"/>
+    <w:lvl w:ilvl="0" w:tplc="DB98F3D0">
       <w:start w:val="1"/>
       <w:numFmt w:val="bullet"/>
       <w:lvlText w:val=""/>
@@ -3331,7 +4402,7 @@
         <w:rFonts w:ascii="Symbol" w:hAnsi="Symbol" w:hint="default"/>
       </w:rPr>
     </w:lvl>
-    <w:lvl w:ilvl="1" w:tplc="F474A198">
+    <w:lvl w:ilvl="1" w:tplc="1412448E">
       <w:start w:val="1"/>
       <w:numFmt w:val="bullet"/>
       <w:lvlText w:val="o"/>
@@ -3343,7 +4414,7 @@
         <w:rFonts w:ascii="Courier New" w:hAnsi="Courier New" w:hint="default"/>
       </w:rPr>
     </w:lvl>
-    <w:lvl w:ilvl="2" w:tplc="D10C551A">
+    <w:lvl w:ilvl="2" w:tplc="5F108434">
       <w:start w:val="1"/>
       <w:numFmt w:val="bullet"/>
       <w:lvlText w:val=""/>
@@ -3355,7 +4426,7 @@
         <w:rFonts w:ascii="Wingdings" w:hAnsi="Wingdings" w:hint="default"/>
       </w:rPr>
     </w:lvl>
-    <w:lvl w:ilvl="3" w:tplc="26EC8EC0">
+    <w:lvl w:ilvl="3" w:tplc="5EBEF800">
       <w:start w:val="1"/>
       <w:numFmt w:val="bullet"/>
       <w:lvlText w:val=""/>
@@ -3367,7 +4438,7 @@
         <w:rFonts w:ascii="Symbol" w:hAnsi="Symbol" w:hint="default"/>
       </w:rPr>
     </w:lvl>
-    <w:lvl w:ilvl="4" w:tplc="E2B24382">
+    <w:lvl w:ilvl="4" w:tplc="A4D64100">
       <w:start w:val="1"/>
       <w:numFmt w:val="bullet"/>
       <w:lvlText w:val="o"/>
@@ -3379,7 +4450,7 @@
         <w:rFonts w:ascii="Courier New" w:hAnsi="Courier New" w:hint="default"/>
       </w:rPr>
     </w:lvl>
-    <w:lvl w:ilvl="5" w:tplc="28B29A88">
+    <w:lvl w:ilvl="5" w:tplc="F69A24DA">
       <w:start w:val="1"/>
       <w:numFmt w:val="bullet"/>
       <w:lvlText w:val=""/>
@@ -3391,7 +4462,7 @@
         <w:rFonts w:ascii="Wingdings" w:hAnsi="Wingdings" w:hint="default"/>
       </w:rPr>
     </w:lvl>
-    <w:lvl w:ilvl="6" w:tplc="E89A20FC">
+    <w:lvl w:ilvl="6" w:tplc="1C3C9684">
       <w:start w:val="1"/>
       <w:numFmt w:val="bullet"/>
       <w:lvlText w:val=""/>
@@ -3403,7 +4474,7 @@
         <w:rFonts w:ascii="Symbol" w:hAnsi="Symbol" w:hint="default"/>
       </w:rPr>
     </w:lvl>
-    <w:lvl w:ilvl="7" w:tplc="D98098D0">
+    <w:lvl w:ilvl="7" w:tplc="DDBE8696">
       <w:start w:val="1"/>
       <w:numFmt w:val="bullet"/>
       <w:lvlText w:val="o"/>
@@ -3415,7 +4486,7 @@
         <w:rFonts w:ascii="Courier New" w:hAnsi="Courier New" w:hint="default"/>
       </w:rPr>
     </w:lvl>
-    <w:lvl w:ilvl="8" w:tplc="DF9263DA">
+    <w:lvl w:ilvl="8" w:tplc="89C24690">
       <w:start w:val="1"/>
       <w:numFmt w:val="bullet"/>
       <w:lvlText w:val=""/>
@@ -3431,8 +4502,8 @@
   <w:abstractNum w:abstractNumId="4" w15:restartNumberingAfterBreak="0">
     <w:nsid w:val="50E2B376"/>
     <w:multiLevelType w:val="hybridMultilevel"/>
-    <w:tmpl w:val="8564E860"/>
-    <w:lvl w:ilvl="0" w:tplc="4E208D32">
+    <w:tmpl w:val="4386F8F6"/>
+    <w:lvl w:ilvl="0" w:tplc="BB262D20">
       <w:start w:val="1"/>
       <w:numFmt w:val="bullet"/>
       <w:lvlText w:val=""/>
@@ -3444,7 +4515,7 @@
         <w:rFonts w:ascii="Symbol" w:hAnsi="Symbol" w:hint="default"/>
       </w:rPr>
     </w:lvl>
-    <w:lvl w:ilvl="1" w:tplc="29167E82">
+    <w:lvl w:ilvl="1" w:tplc="B276F310">
       <w:start w:val="1"/>
       <w:numFmt w:val="bullet"/>
       <w:lvlText w:val="o"/>
@@ -3456,7 +4527,7 @@
         <w:rFonts w:ascii="Courier New" w:hAnsi="Courier New" w:hint="default"/>
       </w:rPr>
     </w:lvl>
-    <w:lvl w:ilvl="2" w:tplc="9ED4CDC2">
+    <w:lvl w:ilvl="2" w:tplc="6DACBEF6">
       <w:start w:val="1"/>
       <w:numFmt w:val="bullet"/>
       <w:lvlText w:val=""/>
@@ -3468,7 +4539,7 @@
         <w:rFonts w:ascii="Wingdings" w:hAnsi="Wingdings" w:hint="default"/>
       </w:rPr>
     </w:lvl>
-    <w:lvl w:ilvl="3" w:tplc="410CB6D0">
+    <w:lvl w:ilvl="3" w:tplc="853CE9F4">
       <w:start w:val="1"/>
       <w:numFmt w:val="bullet"/>
       <w:lvlText w:val=""/>
@@ -3480,7 +4551,7 @@
         <w:rFonts w:ascii="Symbol" w:hAnsi="Symbol" w:hint="default"/>
       </w:rPr>
     </w:lvl>
-    <w:lvl w:ilvl="4" w:tplc="FC284BAA">
+    <w:lvl w:ilvl="4" w:tplc="E556DA6A">
       <w:start w:val="1"/>
       <w:numFmt w:val="bullet"/>
       <w:lvlText w:val="o"/>
@@ -3492,7 +4563,7 @@
         <w:rFonts w:ascii="Courier New" w:hAnsi="Courier New" w:hint="default"/>
       </w:rPr>
     </w:lvl>
-    <w:lvl w:ilvl="5" w:tplc="0B9E27D0">
+    <w:lvl w:ilvl="5" w:tplc="B29CC2B8">
       <w:start w:val="1"/>
       <w:numFmt w:val="bullet"/>
       <w:lvlText w:val=""/>
@@ -3504,7 +4575,7 @@
         <w:rFonts w:ascii="Wingdings" w:hAnsi="Wingdings" w:hint="default"/>
       </w:rPr>
     </w:lvl>
-    <w:lvl w:ilvl="6" w:tplc="D2D821FA">
+    <w:lvl w:ilvl="6" w:tplc="A216CE96">
       <w:start w:val="1"/>
       <w:numFmt w:val="bullet"/>
       <w:lvlText w:val=""/>
@@ -3516,7 +4587,7 @@
         <w:rFonts w:ascii="Symbol" w:hAnsi="Symbol" w:hint="default"/>
       </w:rPr>
     </w:lvl>
-    <w:lvl w:ilvl="7" w:tplc="CEC87972">
+    <w:lvl w:ilvl="7" w:tplc="D2A248AC">
       <w:start w:val="1"/>
       <w:numFmt w:val="bullet"/>
       <w:lvlText w:val="o"/>
@@ -3528,7 +4599,7 @@
         <w:rFonts w:ascii="Courier New" w:hAnsi="Courier New" w:hint="default"/>
       </w:rPr>
     </w:lvl>
-    <w:lvl w:ilvl="8" w:tplc="66425BB0">
+    <w:lvl w:ilvl="8" w:tplc="47ACE610">
       <w:start w:val="1"/>
       <w:numFmt w:val="bullet"/>
       <w:lvlText w:val=""/>
@@ -3544,8 +4615,8 @@
   <w:abstractNum w:abstractNumId="5" w15:restartNumberingAfterBreak="0">
     <w:nsid w:val="67CD9B5F"/>
     <w:multiLevelType w:val="hybridMultilevel"/>
-    <w:tmpl w:val="CA025A3C"/>
-    <w:lvl w:ilvl="0" w:tplc="26AC0F7C">
+    <w:tmpl w:val="D982CAAA"/>
+    <w:lvl w:ilvl="0" w:tplc="50901780">
       <w:start w:val="1"/>
       <w:numFmt w:val="bullet"/>
       <w:lvlText w:val=""/>
@@ -3557,7 +4628,7 @@
         <w:rFonts w:ascii="Symbol" w:hAnsi="Symbol" w:hint="default"/>
       </w:rPr>
     </w:lvl>
-    <w:lvl w:ilvl="1" w:tplc="617EA2BE">
+    <w:lvl w:ilvl="1" w:tplc="DE4ED85C">
       <w:start w:val="1"/>
       <w:numFmt w:val="bullet"/>
       <w:lvlText w:val="o"/>
@@ -3569,7 +4640,7 @@
         <w:rFonts w:ascii="Courier New" w:hAnsi="Courier New" w:hint="default"/>
       </w:rPr>
     </w:lvl>
-    <w:lvl w:ilvl="2" w:tplc="C90C884E">
+    <w:lvl w:ilvl="2" w:tplc="EA149288">
       <w:start w:val="1"/>
       <w:numFmt w:val="bullet"/>
       <w:lvlText w:val=""/>
@@ -3581,7 +4652,7 @@
         <w:rFonts w:ascii="Wingdings" w:hAnsi="Wingdings" w:hint="default"/>
       </w:rPr>
     </w:lvl>
-    <w:lvl w:ilvl="3" w:tplc="87A444C6">
+    <w:lvl w:ilvl="3" w:tplc="DE563A80">
       <w:start w:val="1"/>
       <w:numFmt w:val="bullet"/>
       <w:lvlText w:val=""/>
@@ -3593,7 +4664,7 @@
         <w:rFonts w:ascii="Symbol" w:hAnsi="Symbol" w:hint="default"/>
       </w:rPr>
     </w:lvl>
-    <w:lvl w:ilvl="4" w:tplc="F4449D7E">
+    <w:lvl w:ilvl="4" w:tplc="AF96860E">
       <w:start w:val="1"/>
       <w:numFmt w:val="bullet"/>
       <w:lvlText w:val="o"/>
@@ -3605,7 +4676,7 @@
         <w:rFonts w:ascii="Courier New" w:hAnsi="Courier New" w:hint="default"/>
       </w:rPr>
     </w:lvl>
-    <w:lvl w:ilvl="5" w:tplc="6C3E2676">
+    <w:lvl w:ilvl="5" w:tplc="337EE998">
       <w:start w:val="1"/>
       <w:numFmt w:val="bullet"/>
       <w:lvlText w:val=""/>
@@ -3617,7 +4688,7 @@
         <w:rFonts w:ascii="Wingdings" w:hAnsi="Wingdings" w:hint="default"/>
       </w:rPr>
     </w:lvl>
-    <w:lvl w:ilvl="6" w:tplc="F0BCE22A">
+    <w:lvl w:ilvl="6" w:tplc="052CB98A">
       <w:start w:val="1"/>
       <w:numFmt w:val="bullet"/>
       <w:lvlText w:val=""/>
@@ -3629,7 +4700,7 @@
         <w:rFonts w:ascii="Symbol" w:hAnsi="Symbol" w:hint="default"/>
       </w:rPr>
     </w:lvl>
-    <w:lvl w:ilvl="7" w:tplc="EFB249C0">
+    <w:lvl w:ilvl="7" w:tplc="8C40E720">
       <w:start w:val="1"/>
       <w:numFmt w:val="bullet"/>
       <w:lvlText w:val="o"/>
@@ -3641,7 +4712,7 @@
         <w:rFonts w:ascii="Courier New" w:hAnsi="Courier New" w:hint="default"/>
       </w:rPr>
     </w:lvl>
-    <w:lvl w:ilvl="8" w:tplc="B3D6CE68">
+    <w:lvl w:ilvl="8" w:tplc="797E7674">
       <w:start w:val="1"/>
       <w:numFmt w:val="bullet"/>
       <w:lvlText w:val=""/>
@@ -3657,8 +4728,8 @@
   <w:abstractNum w:abstractNumId="6" w15:restartNumberingAfterBreak="0">
     <w:nsid w:val="7276B45E"/>
     <w:multiLevelType w:val="hybridMultilevel"/>
-    <w:tmpl w:val="3D5EA486"/>
-    <w:lvl w:ilvl="0" w:tplc="34C490C4">
+    <w:tmpl w:val="F9ACC878"/>
+    <w:lvl w:ilvl="0" w:tplc="5D1C86A6">
       <w:start w:val="1"/>
       <w:numFmt w:val="bullet"/>
       <w:lvlText w:val=""/>
@@ -3670,7 +4741,7 @@
         <w:rFonts w:ascii="Symbol" w:hAnsi="Symbol" w:hint="default"/>
       </w:rPr>
     </w:lvl>
-    <w:lvl w:ilvl="1" w:tplc="5AB8D5AA">
+    <w:lvl w:ilvl="1" w:tplc="35904624">
       <w:start w:val="1"/>
       <w:numFmt w:val="bullet"/>
       <w:lvlText w:val="o"/>
@@ -3682,7 +4753,7 @@
         <w:rFonts w:ascii="Courier New" w:hAnsi="Courier New" w:hint="default"/>
       </w:rPr>
     </w:lvl>
-    <w:lvl w:ilvl="2" w:tplc="645C81B0">
+    <w:lvl w:ilvl="2" w:tplc="2DAA37AE">
       <w:start w:val="1"/>
       <w:numFmt w:val="bullet"/>
       <w:lvlText w:val=""/>
@@ -3694,7 +4765,7 @@
         <w:rFonts w:ascii="Wingdings" w:hAnsi="Wingdings" w:hint="default"/>
       </w:rPr>
     </w:lvl>
-    <w:lvl w:ilvl="3" w:tplc="DD6AB332">
+    <w:lvl w:ilvl="3" w:tplc="63E00298">
       <w:start w:val="1"/>
       <w:numFmt w:val="bullet"/>
       <w:lvlText w:val=""/>
@@ -3706,7 +4777,7 @@
         <w:rFonts w:ascii="Symbol" w:hAnsi="Symbol" w:hint="default"/>
       </w:rPr>
     </w:lvl>
-    <w:lvl w:ilvl="4" w:tplc="08005CD8">
+    <w:lvl w:ilvl="4" w:tplc="BBE0112C">
       <w:start w:val="1"/>
       <w:numFmt w:val="bullet"/>
       <w:lvlText w:val="o"/>
@@ -3718,7 +4789,7 @@
         <w:rFonts w:ascii="Courier New" w:hAnsi="Courier New" w:hint="default"/>
       </w:rPr>
     </w:lvl>
-    <w:lvl w:ilvl="5" w:tplc="250A6F8A">
+    <w:lvl w:ilvl="5" w:tplc="00400D8C">
       <w:start w:val="1"/>
       <w:numFmt w:val="bullet"/>
       <w:lvlText w:val=""/>
@@ -3730,7 +4801,7 @@
         <w:rFonts w:ascii="Wingdings" w:hAnsi="Wingdings" w:hint="default"/>
       </w:rPr>
     </w:lvl>
-    <w:lvl w:ilvl="6" w:tplc="72FCB786">
+    <w:lvl w:ilvl="6" w:tplc="1CA8B31A">
       <w:start w:val="1"/>
       <w:numFmt w:val="bullet"/>
       <w:lvlText w:val=""/>
@@ -3742,7 +4813,7 @@
         <w:rFonts w:ascii="Symbol" w:hAnsi="Symbol" w:hint="default"/>
       </w:rPr>
     </w:lvl>
-    <w:lvl w:ilvl="7" w:tplc="04381218">
+    <w:lvl w:ilvl="7" w:tplc="6F5A6902">
       <w:start w:val="1"/>
       <w:numFmt w:val="bullet"/>
       <w:lvlText w:val="o"/>
@@ -3754,7 +4825,7 @@
         <w:rFonts w:ascii="Courier New" w:hAnsi="Courier New" w:hint="default"/>
       </w:rPr>
     </w:lvl>
-    <w:lvl w:ilvl="8" w:tplc="88DAB234">
+    <w:lvl w:ilvl="8" w:tplc="EF74C838">
       <w:start w:val="1"/>
       <w:numFmt w:val="bullet"/>
       <w:lvlText w:val=""/>
@@ -3770,8 +4841,8 @@
   <w:abstractNum w:abstractNumId="7" w15:restartNumberingAfterBreak="0">
     <w:nsid w:val="74DC419C"/>
     <w:multiLevelType w:val="hybridMultilevel"/>
-    <w:tmpl w:val="5CCA2B1C"/>
-    <w:lvl w:ilvl="0" w:tplc="20BC41A8">
+    <w:tmpl w:val="E51CDF2E"/>
+    <w:lvl w:ilvl="0" w:tplc="AA949834">
       <w:start w:val="1"/>
       <w:numFmt w:val="bullet"/>
       <w:lvlText w:val=""/>
@@ -3783,7 +4854,7 @@
         <w:rFonts w:ascii="Symbol" w:hAnsi="Symbol" w:hint="default"/>
       </w:rPr>
     </w:lvl>
-    <w:lvl w:ilvl="1" w:tplc="3D345866">
+    <w:lvl w:ilvl="1" w:tplc="76F033C8">
       <w:start w:val="1"/>
       <w:numFmt w:val="bullet"/>
       <w:lvlText w:val="o"/>
@@ -3795,7 +4866,7 @@
         <w:rFonts w:ascii="Courier New" w:hAnsi="Courier New" w:hint="default"/>
       </w:rPr>
     </w:lvl>
-    <w:lvl w:ilvl="2" w:tplc="B77A599A">
+    <w:lvl w:ilvl="2" w:tplc="0EC04D78">
       <w:start w:val="1"/>
       <w:numFmt w:val="bullet"/>
       <w:lvlText w:val=""/>
@@ -3807,7 +4878,7 @@
         <w:rFonts w:ascii="Wingdings" w:hAnsi="Wingdings" w:hint="default"/>
       </w:rPr>
     </w:lvl>
-    <w:lvl w:ilvl="3" w:tplc="C1EE651C">
+    <w:lvl w:ilvl="3" w:tplc="7DDAB760">
       <w:start w:val="1"/>
       <w:numFmt w:val="bullet"/>
       <w:lvlText w:val=""/>
@@ -3819,7 +4890,7 @@
         <w:rFonts w:ascii="Symbol" w:hAnsi="Symbol" w:hint="default"/>
       </w:rPr>
     </w:lvl>
-    <w:lvl w:ilvl="4" w:tplc="467C9956">
+    <w:lvl w:ilvl="4" w:tplc="63C03D64">
       <w:start w:val="1"/>
       <w:numFmt w:val="bullet"/>
       <w:lvlText w:val="o"/>
@@ -3831,7 +4902,7 @@
         <w:rFonts w:ascii="Courier New" w:hAnsi="Courier New" w:hint="default"/>
       </w:rPr>
     </w:lvl>
-    <w:lvl w:ilvl="5" w:tplc="E70A1E04">
+    <w:lvl w:ilvl="5" w:tplc="A238EB46">
       <w:start w:val="1"/>
       <w:numFmt w:val="bullet"/>
       <w:lvlText w:val=""/>
@@ -3843,7 +4914,7 @@
         <w:rFonts w:ascii="Wingdings" w:hAnsi="Wingdings" w:hint="default"/>
       </w:rPr>
     </w:lvl>
-    <w:lvl w:ilvl="6" w:tplc="E53CB00C">
+    <w:lvl w:ilvl="6" w:tplc="8B0E423E">
       <w:start w:val="1"/>
       <w:numFmt w:val="bullet"/>
       <w:lvlText w:val=""/>
@@ -3855,7 +4926,7 @@
         <w:rFonts w:ascii="Symbol" w:hAnsi="Symbol" w:hint="default"/>
       </w:rPr>
     </w:lvl>
-    <w:lvl w:ilvl="7" w:tplc="4C70DD2C">
+    <w:lvl w:ilvl="7" w:tplc="B02AD118">
       <w:start w:val="1"/>
       <w:numFmt w:val="bullet"/>
       <w:lvlText w:val="o"/>
@@ -3867,7 +4938,7 @@
         <w:rFonts w:ascii="Courier New" w:hAnsi="Courier New" w:hint="default"/>
       </w:rPr>
     </w:lvl>
-    <w:lvl w:ilvl="8" w:tplc="7D3A82A4">
+    <w:lvl w:ilvl="8" w:tplc="227E81B8">
       <w:start w:val="1"/>
       <w:numFmt w:val="bullet"/>
       <w:lvlText w:val=""/>
@@ -3883,8 +4954,8 @@
   <w:abstractNum w:abstractNumId="8" w15:restartNumberingAfterBreak="0">
     <w:nsid w:val="769C637F"/>
     <w:multiLevelType w:val="hybridMultilevel"/>
-    <w:tmpl w:val="E924A658"/>
-    <w:lvl w:ilvl="0" w:tplc="FCA4B3FE">
+    <w:tmpl w:val="374CAFFE"/>
+    <w:lvl w:ilvl="0" w:tplc="38C6638C">
       <w:start w:val="1"/>
       <w:numFmt w:val="bullet"/>
       <w:lvlText w:val=""/>
@@ -3896,7 +4967,7 @@
         <w:rFonts w:ascii="Symbol" w:hAnsi="Symbol" w:hint="default"/>
       </w:rPr>
     </w:lvl>
-    <w:lvl w:ilvl="1" w:tplc="97D89D60">
+    <w:lvl w:ilvl="1" w:tplc="48928742">
       <w:start w:val="1"/>
       <w:numFmt w:val="bullet"/>
       <w:lvlText w:val="o"/>
@@ -3908,7 +4979,7 @@
         <w:rFonts w:ascii="Courier New" w:hAnsi="Courier New" w:hint="default"/>
       </w:rPr>
     </w:lvl>
-    <w:lvl w:ilvl="2" w:tplc="0D0007A2">
+    <w:lvl w:ilvl="2" w:tplc="89A649B2">
       <w:start w:val="1"/>
       <w:numFmt w:val="bullet"/>
       <w:lvlText w:val=""/>
@@ -3920,7 +4991,7 @@
         <w:rFonts w:ascii="Wingdings" w:hAnsi="Wingdings" w:hint="default"/>
       </w:rPr>
     </w:lvl>
-    <w:lvl w:ilvl="3" w:tplc="26BA1718">
+    <w:lvl w:ilvl="3" w:tplc="A2C4B516">
       <w:start w:val="1"/>
       <w:numFmt w:val="bullet"/>
       <w:lvlText w:val=""/>
@@ -3932,7 +5003,7 @@
         <w:rFonts w:ascii="Symbol" w:hAnsi="Symbol" w:hint="default"/>
       </w:rPr>
     </w:lvl>
-    <w:lvl w:ilvl="4" w:tplc="3DCE7A50">
+    <w:lvl w:ilvl="4" w:tplc="B270E3B2">
       <w:start w:val="1"/>
       <w:numFmt w:val="bullet"/>
       <w:lvlText w:val="o"/>
@@ -3944,7 +5015,7 @@
         <w:rFonts w:ascii="Courier New" w:hAnsi="Courier New" w:hint="default"/>
       </w:rPr>
     </w:lvl>
-    <w:lvl w:ilvl="5" w:tplc="F1389F86">
+    <w:lvl w:ilvl="5" w:tplc="BBC2A344">
       <w:start w:val="1"/>
       <w:numFmt w:val="bullet"/>
       <w:lvlText w:val=""/>
@@ -3956,7 +5027,7 @@
         <w:rFonts w:ascii="Wingdings" w:hAnsi="Wingdings" w:hint="default"/>
       </w:rPr>
     </w:lvl>
-    <w:lvl w:ilvl="6" w:tplc="413613A4">
+    <w:lvl w:ilvl="6" w:tplc="D02EECCC">
       <w:start w:val="1"/>
       <w:numFmt w:val="bullet"/>
       <w:lvlText w:val=""/>
@@ -3968,7 +5039,7 @@
         <w:rFonts w:ascii="Symbol" w:hAnsi="Symbol" w:hint="default"/>
       </w:rPr>
     </w:lvl>
-    <w:lvl w:ilvl="7" w:tplc="FAB6B2A2">
+    <w:lvl w:ilvl="7" w:tplc="D3A86F56">
       <w:start w:val="1"/>
       <w:numFmt w:val="bullet"/>
       <w:lvlText w:val="o"/>
@@ -3980,7 +5051,7 @@
         <w:rFonts w:ascii="Courier New" w:hAnsi="Courier New" w:hint="default"/>
       </w:rPr>
     </w:lvl>
-    <w:lvl w:ilvl="8" w:tplc="7936AF9E">
+    <w:lvl w:ilvl="8" w:tplc="97AC2B92">
       <w:start w:val="1"/>
       <w:numFmt w:val="bullet"/>
       <w:lvlText w:val=""/>
@@ -3993,31 +5064,31 @@
       </w:rPr>
     </w:lvl>
   </w:abstractNum>
-  <w:num w:numId="1" w16cid:durableId="418066000">
+  <w:num w:numId="1" w16cid:durableId="931664672">
     <w:abstractNumId w:val="3"/>
   </w:num>
-  <w:num w:numId="2" w16cid:durableId="1883054783">
+  <w:num w:numId="2" w16cid:durableId="961494745">
     <w:abstractNumId w:val="1"/>
   </w:num>
-  <w:num w:numId="3" w16cid:durableId="1511677059">
+  <w:num w:numId="3" w16cid:durableId="1272201325">
     <w:abstractNumId w:val="7"/>
   </w:num>
-  <w:num w:numId="4" w16cid:durableId="1569922609">
+  <w:num w:numId="4" w16cid:durableId="1772894252">
     <w:abstractNumId w:val="5"/>
   </w:num>
-  <w:num w:numId="5" w16cid:durableId="993408563">
+  <w:num w:numId="5" w16cid:durableId="2073889831">
     <w:abstractNumId w:val="2"/>
   </w:num>
-  <w:num w:numId="6" w16cid:durableId="1296989814">
+  <w:num w:numId="6" w16cid:durableId="138108732">
     <w:abstractNumId w:val="8"/>
   </w:num>
-  <w:num w:numId="7" w16cid:durableId="1380201042">
+  <w:num w:numId="7" w16cid:durableId="1808351219">
     <w:abstractNumId w:val="4"/>
   </w:num>
-  <w:num w:numId="8" w16cid:durableId="518734433">
+  <w:num w:numId="8" w16cid:durableId="618797858">
     <w:abstractNumId w:val="6"/>
   </w:num>
-  <w:num w:numId="9" w16cid:durableId="927426845">
+  <w:num w:numId="9" w16cid:durableId="353116465">
     <w:abstractNumId w:val="0"/>
   </w:num>
 </w:numbering>
@@ -4422,7 +5493,7 @@
     <w:name w:val="Normal"/>
     <w:qFormat/>
   </w:style>
-  <w:style w:type="paragraph" w:styleId="Heading1">
+  <w:style w:type="paragraph" w:styleId="Ttulo1">
     <w:name w:val="heading 1"/>
     <w:basedOn w:val="Normal"/>
     <w:next w:val="Normal"/>
@@ -4442,7 +5513,7 @@
       <w:szCs w:val="40"/>
     </w:rPr>
   </w:style>
-  <w:style w:type="paragraph" w:styleId="Heading3">
+  <w:style w:type="paragraph" w:styleId="Ttulo3">
     <w:name w:val="heading 3"/>
     <w:basedOn w:val="Normal"/>
     <w:next w:val="Normal"/>
@@ -4463,7 +5534,7 @@
       <w:szCs w:val="28"/>
     </w:rPr>
   </w:style>
-  <w:style w:type="paragraph" w:styleId="Heading4">
+  <w:style w:type="paragraph" w:styleId="Ttulo4">
     <w:name w:val="heading 4"/>
     <w:basedOn w:val="Normal"/>
     <w:next w:val="Normal"/>
@@ -4484,13 +5555,13 @@
       <w:color w:val="0F4761" w:themeColor="accent1" w:themeShade="BF"/>
     </w:rPr>
   </w:style>
-  <w:style w:type="character" w:default="1" w:styleId="DefaultParagraphFont">
+  <w:style w:type="character" w:default="1" w:styleId="Fuentedeprrafopredeter">
     <w:name w:val="Default Paragraph Font"/>
     <w:uiPriority w:val="1"/>
     <w:semiHidden/>
     <w:unhideWhenUsed/>
   </w:style>
-  <w:style w:type="table" w:default="1" w:styleId="TableNormal">
+  <w:style w:type="table" w:default="1" w:styleId="Tablanormal">
     <w:name w:val="Normal Table"/>
     <w:uiPriority w:val="99"/>
     <w:semiHidden/>
@@ -4505,13 +5576,13 @@
       </w:tblCellMar>
     </w:tblPr>
   </w:style>
-  <w:style w:type="numbering" w:default="1" w:styleId="NoList">
+  <w:style w:type="numbering" w:default="1" w:styleId="Sinlista">
     <w:name w:val="No List"/>
     <w:uiPriority w:val="99"/>
     <w:semiHidden/>
     <w:unhideWhenUsed/>
   </w:style>
-  <w:style w:type="paragraph" w:styleId="ListParagraph">
+  <w:style w:type="paragraph" w:styleId="Prrafodelista">
     <w:name w:val="List Paragraph"/>
     <w:basedOn w:val="Normal"/>
     <w:uiPriority w:val="34"/>
@@ -4522,9 +5593,9 @@
       <w:contextualSpacing/>
     </w:pPr>
   </w:style>
-  <w:style w:type="character" w:styleId="Hyperlink">
+  <w:style w:type="character" w:styleId="Hipervnculo">
     <w:name w:val="Hyperlink"/>
-    <w:basedOn w:val="DefaultParagraphFont"/>
+    <w:basedOn w:val="Fuentedeprrafopredeter"/>
     <w:uiPriority w:val="99"/>
     <w:unhideWhenUsed/>
     <w:rsid w:val="0D2D9734"/>
@@ -4533,9 +5604,9 @@
       <w:u w:val="single"/>
     </w:rPr>
   </w:style>
-  <w:style w:type="table" w:styleId="TableGrid">
+  <w:style w:type="table" w:styleId="Tablaconcuadrcula">
     <w:name w:val="Table Grid"/>
-    <w:basedOn w:val="TableNormal"/>
+    <w:basedOn w:val="Tablanormal"/>
     <w:uiPriority w:val="59"/>
     <w:rsid w:val="00FB4123"/>
     <w:pPr>
@@ -4555,7 +5626,6 @@
   <w:style w:type="paragraph" w:customStyle="1" w:styleId="Normal1">
     <w:name w:val="Normal1"/>
     <w:basedOn w:val="Normal"/>
-    <w:uiPriority w:val="1"/>
     <w:qFormat/>
     <w:rsid w:val="6A401C17"/>
     <w:rPr>
@@ -4564,7 +5634,7 @@
       <w:szCs w:val="22"/>
     </w:rPr>
   </w:style>
-  <w:style w:type="paragraph" w:styleId="TOC1">
+  <w:style w:type="paragraph" w:styleId="TDC1">
     <w:name w:val="toc 1"/>
     <w:basedOn w:val="Normal"/>
     <w:next w:val="Normal"/>
@@ -4575,7 +5645,7 @@
       <w:spacing w:after="100"/>
     </w:pPr>
   </w:style>
-  <w:style w:type="paragraph" w:styleId="TOC3">
+  <w:style w:type="paragraph" w:styleId="TDC3">
     <w:name w:val="toc 3"/>
     <w:basedOn w:val="Normal"/>
     <w:next w:val="Normal"/>
@@ -4587,7 +5657,7 @@
       <w:ind w:left="440"/>
     </w:pPr>
   </w:style>
-  <w:style w:type="paragraph" w:styleId="Header">
+  <w:style w:type="paragraph" w:styleId="Encabezado">
     <w:name w:val="header"/>
     <w:basedOn w:val="Normal"/>
     <w:uiPriority w:val="99"/>
@@ -4601,7 +5671,7 @@
       <w:spacing w:after="0" w:line="240" w:lineRule="auto"/>
     </w:pPr>
   </w:style>
-  <w:style w:type="paragraph" w:styleId="Footer">
+  <w:style w:type="paragraph" w:styleId="Piedepgina">
     <w:name w:val="footer"/>
     <w:basedOn w:val="Normal"/>
     <w:uiPriority w:val="99"/>
@@ -4614,6 +5684,30 @@
       </w:tabs>
       <w:spacing w:after="0" w:line="240" w:lineRule="auto"/>
     </w:pPr>
+  </w:style>
+  <w:style w:type="character" w:styleId="Mencinsinresolver">
+    <w:name w:val="Unresolved Mention"/>
+    <w:basedOn w:val="Fuentedeprrafopredeter"/>
+    <w:uiPriority w:val="99"/>
+    <w:semiHidden/>
+    <w:unhideWhenUsed/>
+    <w:rsid w:val="0078591A"/>
+    <w:rPr>
+      <w:color w:val="605E5C"/>
+      <w:shd w:val="clear" w:color="auto" w:fill="E1DFDD"/>
+    </w:rPr>
+  </w:style>
+  <w:style w:type="character" w:styleId="Hipervnculovisitado">
+    <w:name w:val="FollowedHyperlink"/>
+    <w:basedOn w:val="Fuentedeprrafopredeter"/>
+    <w:uiPriority w:val="99"/>
+    <w:semiHidden/>
+    <w:unhideWhenUsed/>
+    <w:rsid w:val="0078591A"/>
+    <w:rPr>
+      <w:color w:val="96607D" w:themeColor="followedHyperlink"/>
+      <w:u w:val="single"/>
+    </w:rPr>
   </w:style>
 </w:styles>
 </file>

</xml_diff>